<commit_message>
Sửa lại bản Word mô tả
</commit_message>
<xml_diff>
--- a/BTTH02/BTTH02.docx
+++ b/BTTH02/BTTH02.docx
@@ -12,14 +12,12 @@
         <w:spacing w:after="160" w:line="360" w:lineRule="auto"/>
         <w:jc w:val="both"/>
         <w:rPr>
-          <w:sz w:val="26"/>
-          <w:szCs w:val="26"/>
+          <w:b/>
         </w:rPr>
       </w:pPr>
       <w:r>
         <w:rPr>
-          <w:sz w:val="26"/>
-          <w:szCs w:val="26"/>
+          <w:b/>
         </w:rPr>
         <w:t>Xác định yêu cầu:</w:t>
       </w:r>
@@ -33,16 +31,8 @@
         </w:numPr>
         <w:spacing w:after="160" w:line="360" w:lineRule="auto"/>
         <w:jc w:val="both"/>
-        <w:rPr>
-          <w:sz w:val="26"/>
-          <w:szCs w:val="26"/>
-        </w:rPr>
-      </w:pPr>
-      <w:r>
-        <w:rPr>
-          <w:sz w:val="26"/>
-          <w:szCs w:val="26"/>
-        </w:rPr>
+      </w:pPr>
+      <w:r>
         <w:t>Hệ thống phần mềm quản lý đăng ký môn học và điểm danh cho sinh viên.</w:t>
       </w:r>
     </w:p>
@@ -55,16 +45,8 @@
         </w:numPr>
         <w:spacing w:after="160" w:line="360" w:lineRule="auto"/>
         <w:jc w:val="both"/>
-        <w:rPr>
-          <w:sz w:val="26"/>
-          <w:szCs w:val="26"/>
-        </w:rPr>
-      </w:pPr>
-      <w:r>
-        <w:rPr>
-          <w:sz w:val="26"/>
-          <w:szCs w:val="26"/>
-        </w:rPr>
+      </w:pPr>
+      <w:r>
         <w:t>Sinh viên có thể điểm danh khi đến tiết học trong thời gian 5 phút từ khi bắt đầu, sau 5 phút tính là muộn, sau 15 phút tính là vắng.</w:t>
       </w:r>
     </w:p>
@@ -77,16 +59,8 @@
         </w:numPr>
         <w:spacing w:after="160" w:line="360" w:lineRule="auto"/>
         <w:jc w:val="both"/>
-        <w:rPr>
-          <w:sz w:val="26"/>
-          <w:szCs w:val="26"/>
-        </w:rPr>
-      </w:pPr>
-      <w:r>
-        <w:rPr>
-          <w:sz w:val="26"/>
-          <w:szCs w:val="26"/>
-        </w:rPr>
+      </w:pPr>
+      <w:r>
         <w:t>Sinh viên có thể đăng ký, hủy khóa học và xem lịch học của mình.</w:t>
       </w:r>
     </w:p>
@@ -99,16 +73,8 @@
         </w:numPr>
         <w:spacing w:after="160" w:line="360" w:lineRule="auto"/>
         <w:jc w:val="both"/>
-        <w:rPr>
-          <w:sz w:val="26"/>
-          <w:szCs w:val="26"/>
-        </w:rPr>
-      </w:pPr>
-      <w:r>
-        <w:rPr>
-          <w:sz w:val="26"/>
-          <w:szCs w:val="26"/>
-        </w:rPr>
+      </w:pPr>
+      <w:r>
         <w:t>Các thực thể có thể bao gồm: Sinh viên, Khóa học, Bộ môn, Giảng viên.</w:t>
       </w:r>
     </w:p>
@@ -121,16 +87,8 @@
         </w:numPr>
         <w:spacing w:after="160" w:line="360" w:lineRule="auto"/>
         <w:jc w:val="both"/>
-        <w:rPr>
-          <w:sz w:val="26"/>
-          <w:szCs w:val="26"/>
-        </w:rPr>
-      </w:pPr>
-      <w:r>
-        <w:rPr>
-          <w:sz w:val="26"/>
-          <w:szCs w:val="26"/>
-        </w:rPr>
+      </w:pPr>
+      <w:r>
         <w:t>Các mối quan hệ có thể bao gồm: "đã đăng ký", "được giảng dạy bởi" và "được cung cấp bởi".</w:t>
       </w:r>
     </w:p>
@@ -143,16 +101,8 @@
         </w:numPr>
         <w:spacing w:after="160" w:line="360" w:lineRule="auto"/>
         <w:jc w:val="both"/>
-        <w:rPr>
-          <w:sz w:val="26"/>
-          <w:szCs w:val="26"/>
-        </w:rPr>
-      </w:pPr>
-      <w:r>
-        <w:rPr>
-          <w:sz w:val="26"/>
-          <w:szCs w:val="26"/>
-        </w:rPr>
+      </w:pPr>
+      <w:r>
         <w:t>Hệ thống cần xử lý các mối quan hệ nhiều-nhiều, vì mỗi sinh viên có thể được ghi danh vào nhiều khóa học và mỗi khóa học có thể có nhiều sinh viên.</w:t>
       </w:r>
     </w:p>
@@ -166,14 +116,12 @@
         <w:spacing w:after="160" w:line="360" w:lineRule="auto"/>
         <w:jc w:val="both"/>
         <w:rPr>
-          <w:sz w:val="26"/>
-          <w:szCs w:val="26"/>
+          <w:b/>
         </w:rPr>
       </w:pPr>
       <w:r>
         <w:rPr>
-          <w:sz w:val="26"/>
-          <w:szCs w:val="26"/>
+          <w:b/>
         </w:rPr>
         <w:t>Thực thể (Entities):</w:t>
       </w:r>
@@ -187,16 +135,8 @@
         </w:numPr>
         <w:spacing w:line="360" w:lineRule="auto"/>
         <w:jc w:val="both"/>
-        <w:rPr>
-          <w:sz w:val="26"/>
-          <w:szCs w:val="26"/>
-        </w:rPr>
-      </w:pPr>
-      <w:r>
-        <w:rPr>
-          <w:sz w:val="26"/>
-          <w:szCs w:val="26"/>
-        </w:rPr>
+      </w:pPr>
+      <w:r>
         <w:t>Sinh viên: Đại diện cho sinh viên, có thông tin cá nhân như tên, ngày sinh, email và thông tin liên hệ. Sinh viên có ID sinh viên duy nhất và tham gia đăng kí học và điểm danh.</w:t>
       </w:r>
     </w:p>
@@ -209,30 +149,14 @@
         </w:numPr>
         <w:spacing w:line="360" w:lineRule="auto"/>
         <w:jc w:val="both"/>
-        <w:rPr>
-          <w:sz w:val="26"/>
-          <w:szCs w:val="26"/>
-        </w:rPr>
-      </w:pPr>
-      <w:r>
-        <w:rPr>
-          <w:sz w:val="26"/>
-          <w:szCs w:val="26"/>
-        </w:rPr>
+      </w:pPr>
+      <w:r>
         <w:t>Khóa học: Đại diện cho một khóa học cụ thể, có thông tin n</w:t>
       </w:r>
       <w:r>
-        <w:rPr>
-          <w:sz w:val="26"/>
-          <w:szCs w:val="26"/>
-        </w:rPr>
         <w:t>hư mã khóa học, tiêu đề, mô tả và thời gian học</w:t>
       </w:r>
       <w:r>
-        <w:rPr>
-          <w:sz w:val="26"/>
-          <w:szCs w:val="26"/>
-        </w:rPr>
         <w:t>. Mỗi khóa học có ID khóa học duy nhất.</w:t>
       </w:r>
     </w:p>
@@ -244,24 +168,9 @@
           <w:numId w:val="13"/>
         </w:numPr>
         <w:spacing w:line="360" w:lineRule="auto"/>
-        <w:rPr>
-          <w:sz w:val="26"/>
-          <w:szCs w:val="26"/>
-        </w:rPr>
-      </w:pPr>
-      <w:r>
-        <w:rPr>
-          <w:sz w:val="26"/>
-          <w:szCs w:val="26"/>
-        </w:rPr>
-        <w:t>Bộ môn: Đại diện cho thông tin về các bộ môn giảng dạy khóa học, bao</w:t>
-      </w:r>
-      <w:r>
-        <w:rPr>
-          <w:sz w:val="26"/>
-          <w:szCs w:val="26"/>
-        </w:rPr>
-        <w:t xml:space="preserve"> gồm mã bộ môn, tên bộ môn.</w:t>
+      </w:pPr>
+      <w:r>
+        <w:t>Bộ môn: Đại diện cho thông tin về các bộ môn giảng dạy khóa học, bao gồm mã bộ môn, tên bộ môn.</w:t>
       </w:r>
     </w:p>
     <w:p>
@@ -273,58 +182,26 @@
         </w:numPr>
         <w:spacing w:line="360" w:lineRule="auto"/>
         <w:jc w:val="both"/>
-        <w:rPr>
-          <w:sz w:val="26"/>
-          <w:szCs w:val="26"/>
-        </w:rPr>
-      </w:pPr>
-      <w:r>
-        <w:rPr>
-          <w:sz w:val="26"/>
-          <w:szCs w:val="26"/>
-        </w:rPr>
+      </w:pPr>
+      <w:r>
         <w:t>Giảng viên: Đại diện cho giảng viên hoặc người hướng dẫn, có thông tin như tên, email</w:t>
       </w:r>
       <w:r>
-        <w:rPr>
-          <w:sz w:val="26"/>
-          <w:szCs w:val="26"/>
-        </w:rPr>
         <w:t>, chuyên môn</w:t>
       </w:r>
       <w:r>
-        <w:rPr>
-          <w:sz w:val="26"/>
-          <w:szCs w:val="26"/>
-        </w:rPr>
         <w:t xml:space="preserve"> và thông tin liên hệ</w:t>
       </w:r>
       <w:r>
-        <w:rPr>
-          <w:sz w:val="26"/>
-          <w:szCs w:val="26"/>
-        </w:rPr>
         <w:t>.</w:t>
       </w:r>
       <w:r>
-        <w:rPr>
-          <w:sz w:val="26"/>
-          <w:szCs w:val="26"/>
-        </w:rPr>
         <w:t xml:space="preserve"> Mỗi giảng viên có ID</w:t>
       </w:r>
       <w:r>
-        <w:rPr>
-          <w:sz w:val="26"/>
-          <w:szCs w:val="26"/>
-        </w:rPr>
         <w:t xml:space="preserve"> </w:t>
       </w:r>
       <w:r>
-        <w:rPr>
-          <w:sz w:val="26"/>
-          <w:szCs w:val="26"/>
-        </w:rPr>
         <w:t>giảng viên duy nhất.</w:t>
       </w:r>
     </w:p>
@@ -337,31 +214,12 @@
         </w:numPr>
         <w:spacing w:line="360" w:lineRule="auto"/>
         <w:jc w:val="both"/>
-        <w:rPr>
-          <w:sz w:val="26"/>
-          <w:szCs w:val="26"/>
-        </w:rPr>
-      </w:pPr>
-      <w:r>
-        <w:rPr>
-          <w:sz w:val="26"/>
-          <w:szCs w:val="26"/>
-        </w:rPr>
+      </w:pPr>
+      <w:r>
         <w:t>Lớp học phần: Đại diện cho một lớp học cụ thể trong khóa học, bao gồm thông tin như ID lớp, ID khóa học, ID giảng viên</w:t>
       </w:r>
       <w:r>
-        <w:rPr>
-          <w:sz w:val="26"/>
-          <w:szCs w:val="26"/>
-        </w:rPr>
-        <w:t xml:space="preserve"> </w:t>
-      </w:r>
-      <w:r>
-        <w:rPr>
-          <w:sz w:val="26"/>
-          <w:szCs w:val="26"/>
-        </w:rPr>
-        <w:t>và thời gian học.</w:t>
+        <w:t>.</w:t>
       </w:r>
     </w:p>
     <w:p>
@@ -373,87 +231,9 @@
         </w:numPr>
         <w:spacing w:line="360" w:lineRule="auto"/>
         <w:jc w:val="both"/>
-        <w:rPr>
-          <w:sz w:val="26"/>
-          <w:szCs w:val="26"/>
-        </w:rPr>
-      </w:pPr>
-      <w:r>
-        <w:rPr>
-          <w:sz w:val="26"/>
-          <w:szCs w:val="26"/>
-        </w:rPr>
-        <w:t>Lịch học: Có thể bổ sung thông tin về lịch học cho mỗi lớp học phần, bao gồm ngày</w:t>
-      </w:r>
-      <w:r>
-        <w:rPr>
-          <w:sz w:val="26"/>
-          <w:szCs w:val="26"/>
-        </w:rPr>
-        <w:t xml:space="preserve"> học của lớp</w:t>
-      </w:r>
-      <w:r>
-        <w:rPr>
-          <w:sz w:val="26"/>
-          <w:szCs w:val="26"/>
-        </w:rPr>
-        <w:t xml:space="preserve">, </w:t>
-      </w:r>
-      <w:r>
-        <w:rPr>
-          <w:sz w:val="26"/>
-          <w:szCs w:val="26"/>
-        </w:rPr>
-        <w:t>t</w:t>
-      </w:r>
-      <w:r>
-        <w:rPr>
-          <w:sz w:val="26"/>
-          <w:szCs w:val="26"/>
-        </w:rPr>
-        <w:t>hời gian bắt đầu của buổi học</w:t>
-      </w:r>
-      <w:r>
-        <w:rPr>
-          <w:sz w:val="26"/>
-          <w:szCs w:val="26"/>
-        </w:rPr>
-        <w:t>, t</w:t>
-      </w:r>
-      <w:r>
-        <w:rPr>
-          <w:sz w:val="26"/>
-          <w:szCs w:val="26"/>
-        </w:rPr>
-        <w:t>hời gian kết thúc của buổi học</w:t>
-      </w:r>
-      <w:r>
-        <w:rPr>
-          <w:sz w:val="26"/>
-          <w:szCs w:val="26"/>
-        </w:rPr>
-        <w:t>, đ</w:t>
-      </w:r>
-      <w:r>
-        <w:rPr>
-          <w:sz w:val="26"/>
-          <w:szCs w:val="26"/>
-        </w:rPr>
-        <w:t>ịa điểm diễn ra buổi học</w:t>
-      </w:r>
-      <w:r>
-        <w:rPr>
-          <w:sz w:val="26"/>
-          <w:szCs w:val="26"/>
-        </w:rPr>
-        <w:t xml:space="preserve"> và ID lịch học. Ngoài ra còn có </w:t>
-      </w:r>
-      <w:r>
-        <w:rPr>
-          <w:sz w:val="26"/>
-          <w:szCs w:val="26"/>
-        </w:rPr>
-        <w:t>ID lớp học phần: Đính kèm lịch học với lớp học phần tương ứng.</w:t>
+      </w:pPr>
+      <w:r>
+        <w:t>Lịch học: Có thể bổ sung thông tin về lịch học cho mỗi lớp học phần, bao gồm ngày học của lớp, thời gian bắt đầu của buổi học, thời gian kết thúc của buổi học, địa điểm diễn ra buổi học và ID lịch học. Ngoài ra còn có ID lớp học phần: Đính kèm lịch học với lớp học phần tương ứng.</w:t>
       </w:r>
     </w:p>
     <w:p>
@@ -465,16 +245,8 @@
         </w:numPr>
         <w:spacing w:line="360" w:lineRule="auto"/>
         <w:jc w:val="both"/>
-        <w:rPr>
-          <w:sz w:val="26"/>
-          <w:szCs w:val="26"/>
-        </w:rPr>
-      </w:pPr>
-      <w:r>
-        <w:rPr>
-          <w:sz w:val="26"/>
-          <w:szCs w:val="26"/>
-        </w:rPr>
+      </w:pPr>
+      <w:r>
         <w:t>Điểm danh: Bổ sung thông tin về việc điểm danh, như thời gian điểm danh, cách tính trạng thái điểm danh (có mặt, muộn, vắng) và quy tắc điểm danh (sau 5 phút tính muộn, sau 15 phút tính vắng).</w:t>
       </w:r>
     </w:p>
@@ -487,81 +259,30 @@
         </w:numPr>
         <w:spacing w:line="360" w:lineRule="auto"/>
         <w:jc w:val="both"/>
-        <w:rPr>
-          <w:sz w:val="26"/>
-          <w:szCs w:val="26"/>
-        </w:rPr>
-      </w:pPr>
-      <w:r>
-        <w:rPr>
-          <w:sz w:val="26"/>
-          <w:szCs w:val="26"/>
-        </w:rPr>
-        <w:lastRenderedPageBreak/>
+      </w:pPr>
+      <w:r>
         <w:t xml:space="preserve">Người dùng: </w:t>
       </w:r>
       <w:r>
-        <w:rPr>
-          <w:sz w:val="26"/>
-          <w:szCs w:val="26"/>
-        </w:rPr>
-        <w:t>Đại diện cho thông tin chung và quyền truy cập của người dùng hệ thống</w:t>
-      </w:r>
-      <w:r>
-        <w:rPr>
-          <w:sz w:val="26"/>
-          <w:szCs w:val="26"/>
-        </w:rPr>
-        <w:t xml:space="preserve"> gồm I</w:t>
-      </w:r>
-      <w:r>
-        <w:rPr>
-          <w:sz w:val="26"/>
-          <w:szCs w:val="26"/>
-        </w:rPr>
+        <w:t>Đại diện cho thông tin chung và quyền truy cập của người dùng hệ thống gồm I</w:t>
+      </w:r>
+      <w:r>
         <w:t>D người dùng</w:t>
       </w:r>
       <w:r>
-        <w:rPr>
-          <w:sz w:val="26"/>
-          <w:szCs w:val="26"/>
-        </w:rPr>
         <w:t xml:space="preserve">, </w:t>
       </w:r>
       <w:r>
-        <w:rPr>
-          <w:sz w:val="26"/>
-          <w:szCs w:val="26"/>
-        </w:rPr>
         <w:t>tên người dùng</w:t>
       </w:r>
       <w:r>
-        <w:rPr>
-          <w:sz w:val="26"/>
-          <w:szCs w:val="26"/>
-        </w:rPr>
         <w:t xml:space="preserve">, </w:t>
       </w:r>
       <w:r>
-        <w:rPr>
-          <w:sz w:val="26"/>
-          <w:szCs w:val="26"/>
-        </w:rPr>
         <w:t xml:space="preserve">địa chỉ email, </w:t>
       </w:r>
       <w:r>
-        <w:rPr>
-          <w:sz w:val="26"/>
-          <w:szCs w:val="26"/>
-        </w:rPr>
-        <w:t>mật khẩu, quyền truy cập _ x</w:t>
-      </w:r>
-      <w:r>
-        <w:rPr>
-          <w:sz w:val="26"/>
-          <w:szCs w:val="26"/>
-        </w:rPr>
-        <w:t>ác định vai trò của người dùng trong hệ thống, ví dụ: quản trị viên, giảng viên, sinh viên.</w:t>
+        <w:t>mật khẩu, quyền truy cập _ xác định vai trò của người dùng trong hệ thống, ví dụ: quản trị viên, giảng viên, sinh viên.</w:t>
       </w:r>
     </w:p>
     <w:p>
@@ -574,15 +295,14 @@
         <w:spacing w:after="160" w:line="360" w:lineRule="auto"/>
         <w:jc w:val="both"/>
         <w:rPr>
-          <w:sz w:val="26"/>
-          <w:szCs w:val="26"/>
+          <w:b/>
         </w:rPr>
       </w:pPr>
       <w:r>
         <w:rPr>
-          <w:sz w:val="26"/>
-          <w:szCs w:val="26"/>
+          <w:b/>
         </w:rPr>
+        <w:lastRenderedPageBreak/>
         <w:t>Mối quan hệ:</w:t>
       </w:r>
     </w:p>
@@ -595,16 +315,8 @@
         </w:numPr>
         <w:spacing w:after="160" w:line="360" w:lineRule="auto"/>
         <w:jc w:val="both"/>
-        <w:rPr>
-          <w:sz w:val="26"/>
-          <w:szCs w:val="26"/>
-        </w:rPr>
-      </w:pPr>
-      <w:r>
-        <w:rPr>
-          <w:sz w:val="26"/>
-          <w:szCs w:val="26"/>
-        </w:rPr>
+      </w:pPr>
+      <w:r>
         <w:t>Xác định các mối quan hệ:</w:t>
       </w:r>
     </w:p>
@@ -617,45 +329,12 @@
         </w:numPr>
         <w:spacing w:after="160" w:line="360" w:lineRule="auto"/>
         <w:jc w:val="both"/>
-        <w:rPr>
-          <w:sz w:val="26"/>
-          <w:szCs w:val="26"/>
-        </w:rPr>
-      </w:pPr>
-      <w:r>
-        <w:rPr>
-          <w:sz w:val="26"/>
-          <w:szCs w:val="26"/>
-        </w:rPr>
-        <w:t>Mối quan hệ "đã đăng ký" giữa</w:t>
-      </w:r>
-      <w:r>
-        <w:rPr>
-          <w:sz w:val="26"/>
-          <w:szCs w:val="26"/>
-        </w:rPr>
-        <w:t xml:space="preserve"> s</w:t>
-      </w:r>
-      <w:r>
-        <w:rPr>
-          <w:sz w:val="26"/>
-          <w:szCs w:val="26"/>
-        </w:rPr>
-        <w:t>inh v</w:t>
-      </w:r>
-      <w:r>
-        <w:rPr>
-          <w:sz w:val="26"/>
-          <w:szCs w:val="26"/>
-        </w:rPr>
-        <w:t>iên và khóa học: Mối quan hệ n-m</w:t>
-      </w:r>
-      <w:r>
-        <w:rPr>
-          <w:sz w:val="26"/>
-          <w:szCs w:val="26"/>
-        </w:rPr>
-        <w:t>, mỗi sinh viên có thể đăng ký nhiều khóa học và mỗi khóa học có thể có nhiều sinh viên đăng ký.</w:t>
+      </w:pPr>
+      <w:r>
+        <w:t>Mối quan hệ "đã đăng ký" giữa s</w:t>
+      </w:r>
+      <w:r>
+        <w:t>inh viên và khóa học: Mối quan hệ n-m, mỗi sinh viên có thể đăng ký nhiều khóa học và mỗi khóa học có thể có nhiều sinh viên đăng ký.</w:t>
       </w:r>
     </w:p>
     <w:p>
@@ -667,58 +346,26 @@
         </w:numPr>
         <w:spacing w:after="160" w:line="360" w:lineRule="auto"/>
         <w:jc w:val="both"/>
-        <w:rPr>
-          <w:sz w:val="26"/>
-          <w:szCs w:val="26"/>
-        </w:rPr>
-      </w:pPr>
-      <w:r>
-        <w:rPr>
-          <w:sz w:val="26"/>
-          <w:szCs w:val="26"/>
-        </w:rPr>
+      </w:pPr>
+      <w:r>
         <w:t>Mối quan hệ "được giảng dạy bởi" giữa Khóa học và Giảng viên</w:t>
       </w:r>
       <w:r>
-        <w:rPr>
-          <w:sz w:val="26"/>
-          <w:szCs w:val="26"/>
-        </w:rPr>
         <w:t xml:space="preserve">: Mối quan hệ n-m, </w:t>
       </w:r>
       <w:r>
-        <w:rPr>
-          <w:sz w:val="26"/>
-          <w:szCs w:val="26"/>
-        </w:rPr>
         <w:t>mỗi</w:t>
       </w:r>
       <w:r>
-        <w:rPr>
-          <w:sz w:val="26"/>
-          <w:szCs w:val="26"/>
-        </w:rPr>
         <w:t xml:space="preserve"> khóa học có thể có nhiều giảng viên giảng dạy</w:t>
       </w:r>
       <w:r>
-        <w:rPr>
-          <w:sz w:val="26"/>
-          <w:szCs w:val="26"/>
-        </w:rPr>
         <w:t>, mỗi</w:t>
       </w:r>
       <w:r>
-        <w:rPr>
-          <w:sz w:val="26"/>
-          <w:szCs w:val="26"/>
-        </w:rPr>
         <w:t xml:space="preserve"> giảng</w:t>
       </w:r>
       <w:r>
-        <w:rPr>
-          <w:sz w:val="26"/>
-          <w:szCs w:val="26"/>
-        </w:rPr>
         <w:t xml:space="preserve"> viên có thể dạy nhiều khóa học.</w:t>
       </w:r>
     </w:p>
@@ -731,24 +378,9 @@
         </w:numPr>
         <w:spacing w:line="360" w:lineRule="auto"/>
         <w:jc w:val="both"/>
-        <w:rPr>
-          <w:sz w:val="26"/>
-          <w:szCs w:val="26"/>
-        </w:rPr>
-      </w:pPr>
-      <w:r>
-        <w:rPr>
-          <w:sz w:val="26"/>
-          <w:szCs w:val="26"/>
-        </w:rPr>
-        <w:t>Mối quan hệ "được cung cấp bởi" giữa Khóa học và Bộ môn:</w:t>
-      </w:r>
-      <w:r>
-        <w:rPr>
-          <w:sz w:val="26"/>
-          <w:szCs w:val="26"/>
-        </w:rPr>
-        <w:t xml:space="preserve"> Mối quan hệ n-1, mỗi khóa học thuộc về một bộ môn. Nhưng mỗi bộ môn có thể cung cấp nhiều khóa học.</w:t>
+      </w:pPr>
+      <w:r>
+        <w:t>Mối quan hệ "được cung cấp bởi" giữa Khóa học và Bộ môn: Mối quan hệ n-1, mỗi khóa học thuộc về một bộ môn. Nhưng mỗi bộ môn có thể cung cấp nhiều khóa học.</w:t>
       </w:r>
     </w:p>
     <w:p>
@@ -760,31 +392,9 @@
         </w:numPr>
         <w:spacing w:line="360" w:lineRule="auto"/>
         <w:jc w:val="both"/>
-        <w:rPr>
-          <w:sz w:val="26"/>
-          <w:szCs w:val="26"/>
-        </w:rPr>
-      </w:pPr>
-      <w:r>
-        <w:rPr>
-          <w:sz w:val="26"/>
-          <w:szCs w:val="26"/>
-        </w:rPr>
-        <w:t>Mối quan hệ "được giảng dạy bởi" giữa Lớp học phần và Giảng viên:</w:t>
-      </w:r>
-      <w:r>
-        <w:rPr>
-          <w:sz w:val="26"/>
-          <w:szCs w:val="26"/>
-        </w:rPr>
-        <w:t xml:space="preserve"> </w:t>
-      </w:r>
-      <w:r>
-        <w:rPr>
-          <w:sz w:val="26"/>
-          <w:szCs w:val="26"/>
-        </w:rPr>
-        <w:t>Mối quan hệ n-m, mỗi lớp học phần được giảng dạy bởi một hoặc nhiều giảng viên và mỗi giảng viên có thể dạy nhiều lớp học phần</w:t>
+      </w:pPr>
+      <w:r>
+        <w:t>Mối quan hệ "được giảng dạy bởi" giữa Lớp học phần và Giảng viên: Mối quan hệ n-m, mỗi lớp học phần được giảng dạy bởi một hoặc nhiều giảng viên và mỗi giảng viên có thể dạy nhiều lớp học phần</w:t>
       </w:r>
     </w:p>
     <w:p>
@@ -796,72 +406,23 @@
         </w:numPr>
         <w:spacing w:after="160" w:line="360" w:lineRule="auto"/>
         <w:jc w:val="both"/>
-        <w:rPr>
-          <w:sz w:val="26"/>
-          <w:szCs w:val="26"/>
-        </w:rPr>
-      </w:pPr>
-      <w:r>
-        <w:rPr>
-          <w:sz w:val="26"/>
-          <w:szCs w:val="26"/>
-        </w:rPr>
-        <w:t>Mối quan hệ "thuộc về" giữa Lớp học phần và Khóa học</w:t>
-      </w:r>
-      <w:r>
-        <w:rPr>
-          <w:sz w:val="26"/>
-          <w:szCs w:val="26"/>
-        </w:rPr>
-        <w:t>: Mối quan hệ n-m, mỗi</w:t>
-      </w:r>
-      <w:r>
-        <w:rPr>
-          <w:sz w:val="26"/>
-          <w:szCs w:val="26"/>
-        </w:rPr>
-        <w:t xml:space="preserve"> </w:t>
-      </w:r>
-      <w:r>
-        <w:rPr>
-          <w:sz w:val="26"/>
-          <w:szCs w:val="26"/>
-        </w:rPr>
-        <w:t>lớp học phần</w:t>
-      </w:r>
-      <w:r>
-        <w:rPr>
-          <w:sz w:val="26"/>
-          <w:szCs w:val="26"/>
-        </w:rPr>
-        <w:t xml:space="preserve"> </w:t>
-      </w:r>
-      <w:r>
-        <w:rPr>
-          <w:sz w:val="26"/>
-          <w:szCs w:val="26"/>
-        </w:rPr>
+      </w:pPr>
+      <w:r>
+        <w:t>Mối quan hệ "thuộc về" giữa Lớp học phần và Khóa học: Mối quan hệ n-m, mỗi</w:t>
+      </w:r>
+      <w:r>
+        <w:t xml:space="preserve"> lớp học phần </w:t>
+      </w:r>
+      <w:r>
         <w:t xml:space="preserve">thuộc về một hoặc nhiều </w:t>
       </w:r>
       <w:r>
-        <w:rPr>
-          <w:sz w:val="26"/>
-          <w:szCs w:val="26"/>
-        </w:rPr>
         <w:t xml:space="preserve">khóa học và </w:t>
       </w:r>
       <w:r>
-        <w:rPr>
-          <w:sz w:val="26"/>
-          <w:szCs w:val="26"/>
-        </w:rPr>
         <w:t>mỗi</w:t>
       </w:r>
       <w:r>
-        <w:rPr>
-          <w:sz w:val="26"/>
-          <w:szCs w:val="26"/>
-        </w:rPr>
         <w:t xml:space="preserve"> khóa học có thể có nhiều lớp học phần</w:t>
       </w:r>
     </w:p>
@@ -874,65 +435,11 @@
         </w:numPr>
         <w:spacing w:after="160" w:line="360" w:lineRule="auto"/>
         <w:jc w:val="both"/>
-        <w:rPr>
-          <w:sz w:val="26"/>
-          <w:szCs w:val="26"/>
-        </w:rPr>
-      </w:pPr>
-      <w:r>
-        <w:rPr>
-          <w:sz w:val="26"/>
-          <w:szCs w:val="26"/>
-        </w:rPr>
-        <w:t>Mối quan hệ "có" giữa Lớp học phần và Lịch học</w:t>
-      </w:r>
-      <w:r>
-        <w:rPr>
-          <w:sz w:val="26"/>
-          <w:szCs w:val="26"/>
-        </w:rPr>
-        <w:t xml:space="preserve">: </w:t>
-      </w:r>
-      <w:r>
-        <w:rPr>
-          <w:sz w:val="26"/>
-          <w:szCs w:val="26"/>
-        </w:rPr>
-        <w:t>M</w:t>
-      </w:r>
-      <w:r>
-        <w:rPr>
-          <w:sz w:val="26"/>
-          <w:szCs w:val="26"/>
-        </w:rPr>
-        <w:t>ối quan hệ 1-1, m</w:t>
-      </w:r>
-      <w:r>
-        <w:rPr>
-          <w:sz w:val="26"/>
-          <w:szCs w:val="26"/>
-        </w:rPr>
-        <w:t>ỗi Lớp học phần có một Lịch học</w:t>
-      </w:r>
-      <w:r>
-        <w:rPr>
-          <w:sz w:val="26"/>
-          <w:szCs w:val="26"/>
-        </w:rPr>
-        <w:t xml:space="preserve"> và m</w:t>
-      </w:r>
-      <w:r>
-        <w:rPr>
-          <w:sz w:val="26"/>
-          <w:szCs w:val="26"/>
-        </w:rPr>
-        <w:t>ỗi Lịch học thuộc về một Lớp học phần</w:t>
-      </w:r>
-      <w:r>
-        <w:rPr>
-          <w:sz w:val="26"/>
-          <w:szCs w:val="26"/>
-        </w:rPr>
+      </w:pPr>
+      <w:r>
+        <w:t>Mối quan hệ "có" giữa Lớp học phần và Lịch học: Mối quan hệ 1-1, mỗi Lớp học phần có một Lịch học và mỗi Lịch học thuộc về một Lớp học phần</w:t>
+      </w:r>
+      <w:r>
         <w:t>.</w:t>
       </w:r>
     </w:p>
@@ -945,59 +452,15 @@
         </w:numPr>
         <w:spacing w:after="160" w:line="360" w:lineRule="auto"/>
         <w:jc w:val="both"/>
-        <w:rPr>
-          <w:sz w:val="26"/>
-          <w:szCs w:val="26"/>
-        </w:rPr>
-      </w:pPr>
-      <w:r>
-        <w:rPr>
-          <w:sz w:val="26"/>
-          <w:szCs w:val="26"/>
-        </w:rPr>
-        <w:t>Mối quan hệ "điểm danh" giữa Sinh viên và Lớp học phần:</w:t>
-      </w:r>
-      <w:r>
-        <w:rPr>
-          <w:sz w:val="26"/>
-          <w:szCs w:val="26"/>
-        </w:rPr>
-        <w:t xml:space="preserve"> </w:t>
-      </w:r>
-      <w:r>
-        <w:rPr>
-          <w:sz w:val="26"/>
-          <w:szCs w:val="26"/>
-        </w:rPr>
+      </w:pPr>
+      <w:r>
+        <w:t xml:space="preserve">Mối quan hệ "điểm danh" giữa Sinh viên và Lớp học phần: </w:t>
+      </w:r>
+      <w:r>
         <w:t>M</w:t>
       </w:r>
       <w:r>
-        <w:rPr>
-          <w:sz w:val="26"/>
-          <w:szCs w:val="26"/>
-        </w:rPr>
-        <w:t xml:space="preserve">ối quan hệ n-m, </w:t>
-      </w:r>
-      <w:r>
-        <w:rPr>
-          <w:sz w:val="26"/>
-          <w:szCs w:val="26"/>
-        </w:rPr>
-        <w:t>Mỗi Sinh viên có thể điể</w:t>
-      </w:r>
-      <w:r>
-        <w:rPr>
-          <w:sz w:val="26"/>
-          <w:szCs w:val="26"/>
-        </w:rPr>
-        <w:t>m danh trong nhiều Lớp học phần và m</w:t>
-      </w:r>
-      <w:r>
-        <w:rPr>
-          <w:sz w:val="26"/>
-          <w:szCs w:val="26"/>
-        </w:rPr>
-        <w:t>ỗi Lớp học phần có thể được điểm danh bởi nhiều Sinh viên.</w:t>
+        <w:t>ối quan hệ n-m, Mỗi Sinh viên có thể điểm danh trong nhiều Lớp học phần và mỗi Lớp học phần có thể được điểm danh bởi nhiều Sinh viên.</w:t>
       </w:r>
     </w:p>
     <w:p>
@@ -1009,16 +472,8 @@
         </w:numPr>
         <w:spacing w:after="160" w:line="360" w:lineRule="auto"/>
         <w:jc w:val="both"/>
-        <w:rPr>
-          <w:sz w:val="26"/>
-          <w:szCs w:val="26"/>
-        </w:rPr>
-      </w:pPr>
-      <w:r>
-        <w:rPr>
-          <w:sz w:val="26"/>
-          <w:szCs w:val="26"/>
-        </w:rPr>
+      </w:pPr>
+      <w:r>
         <w:t>Sinh viên và người dùng: Mối quan hệ 1-1, một sinh viên có duy nhất một tài khoản đăng nhập vào hệ thống.</w:t>
       </w:r>
     </w:p>
@@ -1031,17 +486,8 @@
         </w:numPr>
         <w:spacing w:after="160" w:line="360" w:lineRule="auto"/>
         <w:jc w:val="both"/>
-        <w:rPr>
-          <w:sz w:val="26"/>
-          <w:szCs w:val="26"/>
-        </w:rPr>
-      </w:pPr>
-      <w:r>
-        <w:rPr>
-          <w:sz w:val="26"/>
-          <w:szCs w:val="26"/>
-        </w:rPr>
-        <w:lastRenderedPageBreak/>
+      </w:pPr>
+      <w:r>
         <w:t>Giảng viên và người dùng: Mối quan hệ 1-1, một giảng viên có duy nhất một tài khoản đăng nhập vào hệ thống.</w:t>
       </w:r>
     </w:p>
@@ -1055,14 +501,12 @@
         <w:spacing w:after="160" w:line="360" w:lineRule="auto"/>
         <w:jc w:val="both"/>
         <w:rPr>
-          <w:sz w:val="26"/>
-          <w:szCs w:val="26"/>
+          <w:b/>
         </w:rPr>
       </w:pPr>
       <w:r>
         <w:rPr>
-          <w:sz w:val="26"/>
-          <w:szCs w:val="26"/>
+          <w:b/>
         </w:rPr>
         <w:t>Thiết kế cơ sở dữ liệu:</w:t>
       </w:r>
@@ -1076,30 +520,11 @@
         </w:numPr>
         <w:spacing w:line="360" w:lineRule="auto"/>
         <w:jc w:val="both"/>
-        <w:rPr>
-          <w:sz w:val="26"/>
-          <w:szCs w:val="26"/>
-        </w:rPr>
-      </w:pPr>
-      <w:r>
-        <w:rPr>
-          <w:sz w:val="26"/>
-          <w:szCs w:val="26"/>
-        </w:rPr>
-        <w:t>Tạo bảng sinh viên (</w:t>
-      </w:r>
-      <w:r>
-        <w:rPr>
-          <w:sz w:val="26"/>
-          <w:szCs w:val="26"/>
-        </w:rPr>
-        <w:t>Students)</w:t>
-      </w:r>
-      <w:r>
-        <w:rPr>
-          <w:sz w:val="26"/>
-          <w:szCs w:val="26"/>
-        </w:rPr>
+      </w:pPr>
+      <w:r>
+        <w:t>Tạo bảng sinh viên (Students)</w:t>
+      </w:r>
+      <w:r>
         <w:t xml:space="preserve">: </w:t>
       </w:r>
     </w:p>
@@ -1108,45 +533,23 @@
         <w:pStyle w:val="ListParagraph"/>
         <w:spacing w:line="360" w:lineRule="auto"/>
         <w:jc w:val="both"/>
-        <w:rPr>
-          <w:sz w:val="26"/>
-          <w:szCs w:val="26"/>
-        </w:rPr>
-      </w:pPr>
-      <w:r>
-        <w:rPr>
-          <w:sz w:val="26"/>
-          <w:szCs w:val="26"/>
-        </w:rPr>
+      </w:pPr>
+      <w:r>
         <w:t xml:space="preserve">+ </w:t>
       </w:r>
       <w:r>
-        <w:rPr>
-          <w:sz w:val="26"/>
-          <w:szCs w:val="26"/>
-        </w:rPr>
         <w:t>StudentID</w:t>
       </w:r>
       <w:r>
-        <w:rPr>
-          <w:sz w:val="26"/>
-          <w:szCs w:val="26"/>
-        </w:rPr>
         <w:t xml:space="preserve">: </w:t>
       </w:r>
       <w:r>
         <w:rPr>
           <w:color w:val="2F5496" w:themeColor="accent5" w:themeShade="BF"/>
-          <w:sz w:val="26"/>
-          <w:szCs w:val="26"/>
         </w:rPr>
         <w:t>Primary Key</w:t>
       </w:r>
       <w:r>
-        <w:rPr>
-          <w:sz w:val="26"/>
-          <w:szCs w:val="26"/>
-        </w:rPr>
         <w:t>,</w:t>
       </w:r>
     </w:p>
@@ -1155,55 +558,24 @@
         <w:pStyle w:val="ListParagraph"/>
         <w:spacing w:line="360" w:lineRule="auto"/>
         <w:jc w:val="both"/>
-        <w:rPr>
-          <w:sz w:val="26"/>
-          <w:szCs w:val="26"/>
-        </w:rPr>
-      </w:pPr>
-      <w:r>
-        <w:rPr>
-          <w:sz w:val="26"/>
-          <w:szCs w:val="26"/>
-        </w:rPr>
+      </w:pPr>
+      <w:r>
         <w:t>+ T</w:t>
       </w:r>
       <w:r>
-        <w:rPr>
-          <w:sz w:val="26"/>
-          <w:szCs w:val="26"/>
-        </w:rPr>
-        <w:t>ên (Name)</w:t>
-      </w:r>
-      <w:r>
-        <w:rPr>
-          <w:sz w:val="26"/>
-          <w:szCs w:val="26"/>
-        </w:rPr>
-        <w:t xml:space="preserve">, </w:t>
-      </w:r>
-    </w:p>
-    <w:p>
-      <w:pPr>
-        <w:pStyle w:val="ListParagraph"/>
-        <w:spacing w:line="360" w:lineRule="auto"/>
-        <w:jc w:val="both"/>
-        <w:rPr>
-          <w:sz w:val="26"/>
-          <w:szCs w:val="26"/>
-        </w:rPr>
-      </w:pPr>
-      <w:r>
-        <w:rPr>
-          <w:sz w:val="26"/>
-          <w:szCs w:val="26"/>
-        </w:rPr>
+        <w:t xml:space="preserve">ên (Name), </w:t>
+      </w:r>
+    </w:p>
+    <w:p>
+      <w:pPr>
+        <w:pStyle w:val="ListParagraph"/>
+        <w:spacing w:line="360" w:lineRule="auto"/>
+        <w:jc w:val="both"/>
+      </w:pPr>
+      <w:r>
         <w:t>+ N</w:t>
       </w:r>
       <w:r>
-        <w:rPr>
-          <w:sz w:val="26"/>
-          <w:szCs w:val="26"/>
-        </w:rPr>
         <w:t>gày sinh (DateOfBirth)</w:t>
       </w:r>
     </w:p>
@@ -1212,23 +584,11 @@
         <w:pStyle w:val="ListParagraph"/>
         <w:spacing w:line="360" w:lineRule="auto"/>
         <w:jc w:val="both"/>
-        <w:rPr>
-          <w:sz w:val="26"/>
-          <w:szCs w:val="26"/>
-        </w:rPr>
-      </w:pPr>
-      <w:r>
-        <w:rPr>
-          <w:sz w:val="26"/>
-          <w:szCs w:val="26"/>
-        </w:rPr>
+      </w:pPr>
+      <w:r>
         <w:t>+ E</w:t>
       </w:r>
       <w:r>
-        <w:rPr>
-          <w:sz w:val="26"/>
-          <w:szCs w:val="26"/>
-        </w:rPr>
         <w:t>mail (Email)</w:t>
       </w:r>
     </w:p>
@@ -1237,45 +597,18 @@
         <w:pStyle w:val="ListParagraph"/>
         <w:spacing w:line="360" w:lineRule="auto"/>
         <w:jc w:val="both"/>
-        <w:rPr>
-          <w:sz w:val="26"/>
-          <w:szCs w:val="26"/>
-        </w:rPr>
-      </w:pPr>
-      <w:r>
-        <w:rPr>
-          <w:sz w:val="26"/>
-          <w:szCs w:val="26"/>
-        </w:rPr>
+      </w:pPr>
+      <w:r>
         <w:t>+ T</w:t>
       </w:r>
       <w:r>
-        <w:rPr>
-          <w:sz w:val="26"/>
-          <w:szCs w:val="26"/>
-        </w:rPr>
         <w:t>hông tin liên hệ (</w:t>
       </w:r>
       <w:r>
-        <w:rPr>
-          <w:sz w:val="26"/>
-          <w:szCs w:val="26"/>
-        </w:rPr>
         <w:t>ContactInformation</w:t>
       </w:r>
       <w:r>
-        <w:rPr>
-          <w:sz w:val="26"/>
-          <w:szCs w:val="26"/>
-        </w:rPr>
-        <w:t>)</w:t>
-      </w:r>
-      <w:r>
-        <w:rPr>
-          <w:sz w:val="26"/>
-          <w:szCs w:val="26"/>
-        </w:rPr>
-        <w:t>.</w:t>
+        <w:t>).</w:t>
       </w:r>
     </w:p>
     <w:p>
@@ -1287,233 +620,39 @@
         </w:numPr>
         <w:spacing w:line="360" w:lineRule="auto"/>
         <w:jc w:val="both"/>
-        <w:rPr>
-          <w:sz w:val="26"/>
-          <w:szCs w:val="26"/>
-        </w:rPr>
-      </w:pPr>
-      <w:r>
-        <w:rPr>
-          <w:sz w:val="26"/>
-          <w:szCs w:val="26"/>
-        </w:rPr>
-        <w:t>Tạo bảng</w:t>
-      </w:r>
-      <w:r>
-        <w:rPr>
-          <w:sz w:val="26"/>
-          <w:szCs w:val="26"/>
-        </w:rPr>
-        <w:t xml:space="preserve"> </w:t>
-      </w:r>
-      <w:r>
-        <w:rPr>
-          <w:sz w:val="26"/>
-          <w:szCs w:val="26"/>
-        </w:rPr>
-        <w:t>k</w:t>
-      </w:r>
-      <w:r>
-        <w:rPr>
-          <w:sz w:val="26"/>
-          <w:szCs w:val="26"/>
-        </w:rPr>
-        <w:t xml:space="preserve">hóa học (Courses): </w:t>
-      </w:r>
-    </w:p>
-    <w:p>
-      <w:pPr>
-        <w:pStyle w:val="ListParagraph"/>
-        <w:spacing w:line="360" w:lineRule="auto"/>
-        <w:jc w:val="both"/>
-        <w:rPr>
-          <w:sz w:val="26"/>
-          <w:szCs w:val="26"/>
-        </w:rPr>
-      </w:pPr>
-      <w:r>
-        <w:rPr>
-          <w:sz w:val="26"/>
-          <w:szCs w:val="26"/>
-        </w:rPr>
-        <w:t xml:space="preserve">+ Mỗi khóa học có ID </w:t>
-      </w:r>
-      <w:r>
-        <w:rPr>
-          <w:sz w:val="26"/>
-          <w:szCs w:val="26"/>
-        </w:rPr>
-        <w:t xml:space="preserve">khóa học duy nhất </w:t>
-      </w:r>
-      <w:r>
-        <w:rPr>
-          <w:sz w:val="26"/>
-          <w:szCs w:val="26"/>
-        </w:rPr>
-        <w:t>(CourseID)</w:t>
-      </w:r>
-      <w:r>
-        <w:rPr>
-          <w:sz w:val="26"/>
-          <w:szCs w:val="26"/>
-        </w:rPr>
-        <w:t xml:space="preserve"> </w:t>
+      </w:pPr>
+      <w:r>
+        <w:t>Tạo bảng bộ môn (Departments)</w:t>
+      </w:r>
+    </w:p>
+    <w:p>
+      <w:pPr>
+        <w:pStyle w:val="ListParagraph"/>
+        <w:spacing w:line="360" w:lineRule="auto"/>
+        <w:jc w:val="both"/>
+      </w:pPr>
+      <w:r>
+        <w:t xml:space="preserve">+ Mã Bộ môn: DepartmentID </w:t>
       </w:r>
       <w:r>
         <w:rPr>
           <w:color w:val="2F5496" w:themeColor="accent5" w:themeShade="BF"/>
-          <w:sz w:val="26"/>
-          <w:szCs w:val="26"/>
         </w:rPr>
-        <w:t>Primary Key</w:t>
-      </w:r>
-    </w:p>
-    <w:p>
-      <w:pPr>
-        <w:pStyle w:val="ListParagraph"/>
-        <w:spacing w:line="360" w:lineRule="auto"/>
-        <w:jc w:val="both"/>
-        <w:rPr>
-          <w:sz w:val="26"/>
-          <w:szCs w:val="26"/>
-        </w:rPr>
-      </w:pPr>
-      <w:r>
-        <w:rPr>
-          <w:sz w:val="26"/>
-          <w:szCs w:val="26"/>
-        </w:rPr>
-        <w:t>+ Mã khóa học (CourseCode)</w:t>
-      </w:r>
-    </w:p>
-    <w:p>
-      <w:pPr>
-        <w:pStyle w:val="ListParagraph"/>
-        <w:spacing w:line="360" w:lineRule="auto"/>
-        <w:jc w:val="both"/>
-        <w:rPr>
-          <w:sz w:val="26"/>
-          <w:szCs w:val="26"/>
-        </w:rPr>
-      </w:pPr>
-      <w:r>
-        <w:rPr>
-          <w:sz w:val="26"/>
-          <w:szCs w:val="26"/>
-        </w:rPr>
-        <w:t>+ T</w:t>
-      </w:r>
-      <w:r>
-        <w:rPr>
-          <w:sz w:val="26"/>
-          <w:szCs w:val="26"/>
-        </w:rPr>
-        <w:t>iêu đề</w:t>
-      </w:r>
-      <w:r>
-        <w:rPr>
-          <w:sz w:val="26"/>
-          <w:szCs w:val="26"/>
-        </w:rPr>
-        <w:t xml:space="preserve"> (Title) </w:t>
-      </w:r>
-    </w:p>
-    <w:p>
-      <w:pPr>
-        <w:pStyle w:val="ListParagraph"/>
-        <w:spacing w:line="360" w:lineRule="auto"/>
-        <w:jc w:val="both"/>
-        <w:rPr>
-          <w:sz w:val="26"/>
-          <w:szCs w:val="26"/>
-        </w:rPr>
-      </w:pPr>
-      <w:r>
-        <w:rPr>
-          <w:sz w:val="26"/>
-          <w:szCs w:val="26"/>
-        </w:rPr>
-        <w:t>+ Mô tả (Desception)</w:t>
-      </w:r>
-    </w:p>
-    <w:p>
-      <w:pPr>
-        <w:pStyle w:val="ListParagraph"/>
-        <w:spacing w:line="360" w:lineRule="auto"/>
-        <w:jc w:val="both"/>
-        <w:rPr>
-          <w:sz w:val="26"/>
-          <w:szCs w:val="26"/>
-        </w:rPr>
-      </w:pPr>
-      <w:r>
-        <w:rPr>
-          <w:sz w:val="26"/>
-          <w:szCs w:val="26"/>
-        </w:rPr>
-        <w:t>+ Thời gian học (</w:t>
-      </w:r>
-      <w:r>
-        <w:rPr>
-          <w:sz w:val="26"/>
-          <w:szCs w:val="26"/>
-        </w:rPr>
-        <w:t>Schedule</w:t>
-      </w:r>
-      <w:r>
-        <w:rPr>
-          <w:sz w:val="26"/>
-          <w:szCs w:val="26"/>
-        </w:rPr>
-        <w:t xml:space="preserve">), </w:t>
-      </w:r>
-    </w:p>
-    <w:p>
-      <w:pPr>
-        <w:pStyle w:val="ListParagraph"/>
-        <w:spacing w:line="360" w:lineRule="auto"/>
-        <w:jc w:val="both"/>
-        <w:rPr>
-          <w:color w:val="2F5496" w:themeColor="accent5" w:themeShade="BF"/>
-          <w:sz w:val="26"/>
-          <w:szCs w:val="26"/>
-        </w:rPr>
-      </w:pPr>
-      <w:r>
-        <w:rPr>
-          <w:sz w:val="26"/>
-          <w:szCs w:val="26"/>
-        </w:rPr>
+        <w:t>(Primary Key)</w:t>
+      </w:r>
+    </w:p>
+    <w:p>
+      <w:pPr>
+        <w:spacing w:line="360" w:lineRule="auto"/>
+        <w:ind w:firstLine="720"/>
+        <w:jc w:val="both"/>
+      </w:pPr>
+      <w:r>
+        <w:lastRenderedPageBreak/>
         <w:t xml:space="preserve">+ </w:t>
       </w:r>
       <w:r>
-        <w:rPr>
-          <w:sz w:val="26"/>
-          <w:szCs w:val="26"/>
-        </w:rPr>
-        <w:t xml:space="preserve">ID </w:t>
-      </w:r>
-      <w:r>
-        <w:rPr>
-          <w:sz w:val="26"/>
-          <w:szCs w:val="26"/>
-        </w:rPr>
-        <w:t xml:space="preserve">Bộ môn: </w:t>
-      </w:r>
-      <w:r>
-        <w:rPr>
-          <w:sz w:val="26"/>
-          <w:szCs w:val="26"/>
-        </w:rPr>
-        <w:t xml:space="preserve">DepartmentID </w:t>
-      </w:r>
-      <w:r>
-        <w:rPr>
-          <w:color w:val="2F5496" w:themeColor="accent5" w:themeShade="BF"/>
-          <w:sz w:val="26"/>
-          <w:szCs w:val="26"/>
-        </w:rPr>
-        <w:t>(Foreign Key)</w:t>
+        <w:t>Tên bộ môn (DepartmentName)</w:t>
       </w:r>
     </w:p>
     <w:p>
@@ -1525,64 +664,73 @@
         </w:numPr>
         <w:spacing w:line="360" w:lineRule="auto"/>
         <w:jc w:val="both"/>
-        <w:rPr>
-          <w:sz w:val="26"/>
-          <w:szCs w:val="26"/>
-        </w:rPr>
-      </w:pPr>
-      <w:r>
-        <w:rPr>
-          <w:sz w:val="26"/>
-          <w:szCs w:val="26"/>
-        </w:rPr>
-        <w:t>Tạo bảng bộ môn (</w:t>
-      </w:r>
-      <w:r>
-        <w:rPr>
-          <w:sz w:val="26"/>
-          <w:szCs w:val="26"/>
-        </w:rPr>
-        <w:t>Departments</w:t>
-      </w:r>
-      <w:r>
-        <w:rPr>
-          <w:sz w:val="26"/>
-          <w:szCs w:val="26"/>
-        </w:rPr>
-        <w:t>)</w:t>
-      </w:r>
-    </w:p>
-    <w:p>
-      <w:pPr>
-        <w:pStyle w:val="ListParagraph"/>
-        <w:spacing w:line="360" w:lineRule="auto"/>
-        <w:jc w:val="both"/>
-        <w:rPr>
-          <w:sz w:val="26"/>
-          <w:szCs w:val="26"/>
-        </w:rPr>
-      </w:pPr>
-      <w:r>
-        <w:rPr>
-          <w:sz w:val="26"/>
-          <w:szCs w:val="26"/>
-        </w:rPr>
-        <w:t xml:space="preserve">+ ID Bộ môn: </w:t>
-      </w:r>
-      <w:r>
-        <w:rPr>
-          <w:sz w:val="26"/>
-          <w:szCs w:val="26"/>
-        </w:rPr>
-        <w:t xml:space="preserve">DepartmentID </w:t>
+      </w:pPr>
+      <w:r>
+        <w:t>Tạo bảng k</w:t>
+      </w:r>
+      <w:r>
+        <w:t xml:space="preserve">hóa học (Courses): </w:t>
+      </w:r>
+    </w:p>
+    <w:p>
+      <w:pPr>
+        <w:pStyle w:val="ListParagraph"/>
+        <w:spacing w:line="360" w:lineRule="auto"/>
+        <w:jc w:val="both"/>
+      </w:pPr>
+      <w:r>
+        <w:t xml:space="preserve">+ </w:t>
+      </w:r>
+      <w:r>
+        <w:t xml:space="preserve">Mã khóa học </w:t>
+      </w:r>
+      <w:r>
+        <w:t>(CourseID)</w:t>
+      </w:r>
+      <w:r>
+        <w:t xml:space="preserve"> </w:t>
       </w:r>
       <w:r>
         <w:rPr>
           <w:color w:val="2F5496" w:themeColor="accent5" w:themeShade="BF"/>
-          <w:sz w:val="26"/>
-          <w:szCs w:val="26"/>
         </w:rPr>
-        <w:t>(Primary Key)</w:t>
+        <w:t>Primary Key</w:t>
+      </w:r>
+    </w:p>
+    <w:p>
+      <w:pPr>
+        <w:pStyle w:val="ListParagraph"/>
+        <w:spacing w:line="360" w:lineRule="auto"/>
+        <w:jc w:val="both"/>
+      </w:pPr>
+      <w:r>
+        <w:t>+ T</w:t>
+      </w:r>
+      <w:r>
+        <w:t>iêu đề</w:t>
+      </w:r>
+      <w:r>
+        <w:t xml:space="preserve"> (Title) </w:t>
+      </w:r>
+    </w:p>
+    <w:p>
+      <w:pPr>
+        <w:pStyle w:val="ListParagraph"/>
+        <w:spacing w:line="360" w:lineRule="auto"/>
+        <w:jc w:val="both"/>
+      </w:pPr>
+      <w:r>
+        <w:t>+ Mô tả (Desception)</w:t>
+      </w:r>
+    </w:p>
+    <w:p>
+      <w:pPr>
+        <w:pStyle w:val="ListParagraph"/>
+        <w:spacing w:line="360" w:lineRule="auto"/>
+        <w:jc w:val="both"/>
+      </w:pPr>
+      <w:r>
+        <w:t xml:space="preserve">+ Thời gian học (Schedule), </w:t>
       </w:r>
     </w:p>
     <w:p>
@@ -1591,62 +739,23 @@
         <w:spacing w:line="360" w:lineRule="auto"/>
         <w:jc w:val="both"/>
         <w:rPr>
-          <w:sz w:val="26"/>
-          <w:szCs w:val="26"/>
+          <w:color w:val="2F5496" w:themeColor="accent5" w:themeShade="BF"/>
         </w:rPr>
       </w:pPr>
       <w:r>
+        <w:t xml:space="preserve">+ </w:t>
+      </w:r>
+      <w:r>
+        <w:t xml:space="preserve">ID </w:t>
+      </w:r>
+      <w:r>
+        <w:t xml:space="preserve">Bộ môn: DepartmentID </w:t>
+      </w:r>
+      <w:r>
         <w:rPr>
-          <w:sz w:val="26"/>
-          <w:szCs w:val="26"/>
+          <w:color w:val="2F5496" w:themeColor="accent5" w:themeShade="BF"/>
         </w:rPr>
-        <w:t>+ Mã bộ môn (</w:t>
-      </w:r>
-      <w:r>
-        <w:rPr>
-          <w:sz w:val="26"/>
-          <w:szCs w:val="26"/>
-        </w:rPr>
-        <w:t>DepartmentCode</w:t>
-      </w:r>
-      <w:r>
-        <w:rPr>
-          <w:sz w:val="26"/>
-          <w:szCs w:val="26"/>
-        </w:rPr>
-        <w:t>)</w:t>
-      </w:r>
-    </w:p>
-    <w:p>
-      <w:pPr>
-        <w:pStyle w:val="ListParagraph"/>
-        <w:spacing w:line="360" w:lineRule="auto"/>
-        <w:jc w:val="both"/>
-        <w:rPr>
-          <w:sz w:val="26"/>
-          <w:szCs w:val="26"/>
-        </w:rPr>
-      </w:pPr>
-      <w:r>
-        <w:rPr>
-          <w:sz w:val="26"/>
-          <w:szCs w:val="26"/>
-        </w:rPr>
-        <w:t>+ Tên bộ môn (</w:t>
-      </w:r>
-      <w:r>
-        <w:rPr>
-          <w:sz w:val="26"/>
-          <w:szCs w:val="26"/>
-        </w:rPr>
-        <w:t>DepartmentName</w:t>
-      </w:r>
-      <w:r>
-        <w:rPr>
-          <w:sz w:val="26"/>
-          <w:szCs w:val="26"/>
-        </w:rPr>
-        <w:t>)</w:t>
+        <w:t>(Foreign Key)</w:t>
       </w:r>
     </w:p>
     <w:p>
@@ -1658,44 +767,17 @@
         </w:numPr>
         <w:spacing w:line="360" w:lineRule="auto"/>
         <w:jc w:val="both"/>
-        <w:rPr>
-          <w:sz w:val="26"/>
-          <w:szCs w:val="26"/>
-        </w:rPr>
-      </w:pPr>
-      <w:r>
-        <w:rPr>
-          <w:sz w:val="26"/>
-          <w:szCs w:val="26"/>
-        </w:rPr>
+      </w:pPr>
+      <w:r>
         <w:t>Tạo bảng g</w:t>
       </w:r>
       <w:r>
-        <w:rPr>
-          <w:sz w:val="26"/>
-          <w:szCs w:val="26"/>
-        </w:rPr>
         <w:t>iảng viên (</w:t>
       </w:r>
       <w:r>
-        <w:rPr>
-          <w:sz w:val="26"/>
-          <w:szCs w:val="26"/>
-        </w:rPr>
-        <w:t>Instructors</w:t>
-      </w:r>
-      <w:r>
-        <w:rPr>
-          <w:sz w:val="26"/>
-          <w:szCs w:val="26"/>
-        </w:rPr>
-        <w:t>):</w:t>
-      </w:r>
-      <w:r>
-        <w:rPr>
-          <w:sz w:val="26"/>
-          <w:szCs w:val="26"/>
-        </w:rPr>
+        <w:t>Instructors):</w:t>
+      </w:r>
+      <w:r>
         <w:t xml:space="preserve"> </w:t>
       </w:r>
     </w:p>
@@ -1704,52 +786,23 @@
         <w:spacing w:line="360" w:lineRule="auto"/>
         <w:ind w:left="360" w:firstLine="360"/>
         <w:jc w:val="both"/>
-        <w:rPr>
-          <w:sz w:val="26"/>
-          <w:szCs w:val="26"/>
-        </w:rPr>
-      </w:pPr>
-      <w:r>
-        <w:rPr>
-          <w:sz w:val="26"/>
-          <w:szCs w:val="26"/>
-        </w:rPr>
+      </w:pPr>
+      <w:r>
         <w:t>+ Mỗi giảng viên có ID</w:t>
       </w:r>
       <w:r>
-        <w:rPr>
-          <w:sz w:val="26"/>
-          <w:szCs w:val="26"/>
-        </w:rPr>
         <w:t xml:space="preserve"> giảng viên duy nhất</w:t>
       </w:r>
       <w:r>
-        <w:rPr>
-          <w:sz w:val="26"/>
-          <w:szCs w:val="26"/>
-        </w:rPr>
-        <w:t xml:space="preserve">: </w:t>
-      </w:r>
-      <w:r>
-        <w:rPr>
-          <w:sz w:val="26"/>
-          <w:szCs w:val="26"/>
-        </w:rPr>
-        <w:t xml:space="preserve">InstructorID </w:t>
+        <w:t xml:space="preserve">: InstructorID </w:t>
       </w:r>
       <w:r>
         <w:rPr>
           <w:color w:val="2F5496" w:themeColor="accent5" w:themeShade="BF"/>
-          <w:sz w:val="26"/>
-          <w:szCs w:val="26"/>
         </w:rPr>
         <w:t>(Primary Key)</w:t>
       </w:r>
       <w:r>
-        <w:rPr>
-          <w:sz w:val="26"/>
-          <w:szCs w:val="26"/>
-        </w:rPr>
         <w:t xml:space="preserve">. </w:t>
       </w:r>
     </w:p>
@@ -1758,16 +811,8 @@
         <w:spacing w:line="360" w:lineRule="auto"/>
         <w:ind w:left="360" w:firstLine="360"/>
         <w:jc w:val="both"/>
-        <w:rPr>
-          <w:sz w:val="26"/>
-          <w:szCs w:val="26"/>
-        </w:rPr>
-      </w:pPr>
-      <w:r>
-        <w:rPr>
-          <w:sz w:val="26"/>
-          <w:szCs w:val="26"/>
-        </w:rPr>
+      </w:pPr>
+      <w:r>
         <w:t>+ Tên (NameIns)</w:t>
       </w:r>
     </w:p>
@@ -1776,23 +821,11 @@
         <w:spacing w:line="360" w:lineRule="auto"/>
         <w:ind w:left="360" w:firstLine="360"/>
         <w:jc w:val="both"/>
-        <w:rPr>
-          <w:sz w:val="26"/>
-          <w:szCs w:val="26"/>
-        </w:rPr>
-      </w:pPr>
-      <w:r>
-        <w:rPr>
-          <w:sz w:val="26"/>
-          <w:szCs w:val="26"/>
-        </w:rPr>
+      </w:pPr>
+      <w:r>
         <w:t>+ Email (EmailIns</w:t>
       </w:r>
       <w:r>
-        <w:rPr>
-          <w:sz w:val="26"/>
-          <w:szCs w:val="26"/>
-        </w:rPr>
         <w:t>)</w:t>
       </w:r>
     </w:p>
@@ -1801,31 +834,9 @@
         <w:spacing w:line="360" w:lineRule="auto"/>
         <w:ind w:left="360" w:firstLine="360"/>
         <w:jc w:val="both"/>
-        <w:rPr>
-          <w:sz w:val="26"/>
-          <w:szCs w:val="26"/>
-        </w:rPr>
-      </w:pPr>
-      <w:r>
-        <w:rPr>
-          <w:sz w:val="26"/>
-          <w:szCs w:val="26"/>
-        </w:rPr>
-        <w:t>+ Chuyên môn (</w:t>
-      </w:r>
-      <w:r>
-        <w:rPr>
-          <w:sz w:val="26"/>
-          <w:szCs w:val="26"/>
-        </w:rPr>
-        <w:t>Expertise</w:t>
-      </w:r>
-      <w:r>
-        <w:rPr>
-          <w:sz w:val="26"/>
-          <w:szCs w:val="26"/>
-        </w:rPr>
-        <w:t>)</w:t>
+      </w:pPr>
+      <w:r>
+        <w:t>+ Chuyên môn (Expertise)</w:t>
       </w:r>
     </w:p>
     <w:p>
@@ -1833,37 +844,17 @@
         <w:spacing w:line="360" w:lineRule="auto"/>
         <w:ind w:left="360" w:firstLine="360"/>
         <w:jc w:val="both"/>
-        <w:rPr>
-          <w:sz w:val="26"/>
-          <w:szCs w:val="26"/>
-        </w:rPr>
-      </w:pPr>
-      <w:r>
-        <w:rPr>
-          <w:sz w:val="26"/>
-          <w:szCs w:val="26"/>
-        </w:rPr>
+      </w:pPr>
+      <w:r>
         <w:t>+ T</w:t>
       </w:r>
       <w:r>
-        <w:rPr>
-          <w:sz w:val="26"/>
-          <w:szCs w:val="26"/>
-        </w:rPr>
         <w:t>hông tin liên hệ (</w:t>
       </w:r>
       <w:r>
-        <w:rPr>
-          <w:sz w:val="26"/>
-          <w:szCs w:val="26"/>
-        </w:rPr>
         <w:t>ContactInfor</w:t>
       </w:r>
       <w:r>
-        <w:rPr>
-          <w:sz w:val="26"/>
-          <w:szCs w:val="26"/>
-        </w:rPr>
         <w:t xml:space="preserve">). </w:t>
       </w:r>
     </w:p>
@@ -1876,30 +867,14 @@
         </w:numPr>
         <w:spacing w:line="360" w:lineRule="auto"/>
         <w:jc w:val="both"/>
-        <w:rPr>
-          <w:sz w:val="26"/>
-          <w:szCs w:val="26"/>
-        </w:rPr>
-      </w:pPr>
-      <w:r>
-        <w:rPr>
-          <w:sz w:val="26"/>
-          <w:szCs w:val="26"/>
-        </w:rPr>
+      </w:pPr>
+      <w:r>
         <w:t>Lớp học phần (</w:t>
       </w:r>
       <w:r>
-        <w:rPr>
-          <w:sz w:val="26"/>
-          <w:szCs w:val="26"/>
-        </w:rPr>
         <w:t>CourseClasses</w:t>
       </w:r>
       <w:r>
-        <w:rPr>
-          <w:sz w:val="26"/>
-          <w:szCs w:val="26"/>
-        </w:rPr>
         <w:t xml:space="preserve">): </w:t>
       </w:r>
     </w:p>
@@ -1910,29 +885,14 @@
         <w:jc w:val="both"/>
         <w:rPr>
           <w:color w:val="2F5496" w:themeColor="accent5" w:themeShade="BF"/>
-          <w:sz w:val="26"/>
-          <w:szCs w:val="26"/>
         </w:rPr>
       </w:pPr>
       <w:r>
-        <w:rPr>
-          <w:sz w:val="26"/>
-          <w:szCs w:val="26"/>
-        </w:rPr>
-        <w:t xml:space="preserve">+ ID lớp: </w:t>
-      </w:r>
-      <w:r>
-        <w:rPr>
-          <w:sz w:val="26"/>
-          <w:szCs w:val="26"/>
-        </w:rPr>
-        <w:t xml:space="preserve">ClassID </w:t>
+        <w:t xml:space="preserve">+ ID lớp: ClassID </w:t>
       </w:r>
       <w:r>
         <w:rPr>
           <w:color w:val="2F5496" w:themeColor="accent5" w:themeShade="BF"/>
-          <w:sz w:val="26"/>
-          <w:szCs w:val="26"/>
         </w:rPr>
         <w:t>(Primary Key)</w:t>
       </w:r>
@@ -1944,36 +904,17 @@
         <w:jc w:val="both"/>
         <w:rPr>
           <w:color w:val="2F5496" w:themeColor="accent5" w:themeShade="BF"/>
-          <w:sz w:val="26"/>
-          <w:szCs w:val="26"/>
         </w:rPr>
       </w:pPr>
       <w:r>
-        <w:rPr>
-          <w:sz w:val="26"/>
-          <w:szCs w:val="26"/>
-        </w:rPr>
         <w:t xml:space="preserve">+ </w:t>
       </w:r>
       <w:r>
-        <w:rPr>
-          <w:sz w:val="26"/>
-          <w:szCs w:val="26"/>
-        </w:rPr>
-        <w:t xml:space="preserve">ID khóa học: </w:t>
-      </w:r>
-      <w:r>
-        <w:rPr>
-          <w:sz w:val="26"/>
-          <w:szCs w:val="26"/>
-        </w:rPr>
-        <w:t xml:space="preserve">CourseID </w:t>
+        <w:t xml:space="preserve">ID khóa học: CourseID </w:t>
       </w:r>
       <w:r>
         <w:rPr>
           <w:color w:val="2F5496" w:themeColor="accent5" w:themeShade="BF"/>
-          <w:sz w:val="26"/>
-          <w:szCs w:val="26"/>
         </w:rPr>
         <w:t>(Foreign Key)</w:t>
       </w:r>
@@ -1983,32 +924,18 @@
         <w:pStyle w:val="ListParagraph"/>
         <w:spacing w:line="360" w:lineRule="auto"/>
         <w:jc w:val="both"/>
+      </w:pPr>
+      <w:r>
+        <w:t xml:space="preserve">+ </w:t>
+      </w:r>
+      <w:r>
+        <w:t xml:space="preserve">ID giảng viên: InstructorID </w:t>
+      </w:r>
+      <w:r>
         <w:rPr>
-          <w:sz w:val="26"/>
-          <w:szCs w:val="26"/>
+          <w:color w:val="2F5496" w:themeColor="accent5" w:themeShade="BF"/>
         </w:rPr>
-      </w:pPr>
-      <w:r>
-        <w:rPr>
-          <w:sz w:val="26"/>
-          <w:szCs w:val="26"/>
-        </w:rPr>
-        <w:lastRenderedPageBreak/>
-        <w:t xml:space="preserve">+ </w:t>
-      </w:r>
-      <w:r>
-        <w:rPr>
-          <w:sz w:val="26"/>
-          <w:szCs w:val="26"/>
-        </w:rPr>
-        <w:t xml:space="preserve">ID giảng viên: </w:t>
-      </w:r>
-      <w:r>
-        <w:rPr>
-          <w:sz w:val="26"/>
-          <w:szCs w:val="26"/>
-        </w:rPr>
-        <w:t>InstructorID (Foreign Key)</w:t>
+        <w:t>(Foreign Key)</w:t>
       </w:r>
     </w:p>
     <w:p>
@@ -2020,62 +947,23 @@
         </w:numPr>
         <w:spacing w:line="360" w:lineRule="auto"/>
         <w:jc w:val="both"/>
-        <w:rPr>
-          <w:sz w:val="26"/>
-          <w:szCs w:val="26"/>
-        </w:rPr>
-      </w:pPr>
-      <w:r>
-        <w:rPr>
-          <w:sz w:val="26"/>
-          <w:szCs w:val="26"/>
-        </w:rPr>
-        <w:t>Tạo bảng lịch học (</w:t>
-      </w:r>
-      <w:r>
-        <w:rPr>
-          <w:sz w:val="26"/>
-          <w:szCs w:val="26"/>
-        </w:rPr>
-        <w:t>ClassSchedules</w:t>
-      </w:r>
-      <w:r>
-        <w:rPr>
-          <w:sz w:val="26"/>
-          <w:szCs w:val="26"/>
-        </w:rPr>
-        <w:t>)</w:t>
-      </w:r>
-    </w:p>
-    <w:p>
-      <w:pPr>
-        <w:pStyle w:val="ListParagraph"/>
-        <w:spacing w:line="360" w:lineRule="auto"/>
-        <w:jc w:val="both"/>
-        <w:rPr>
-          <w:sz w:val="26"/>
-          <w:szCs w:val="26"/>
-        </w:rPr>
-      </w:pPr>
-      <w:r>
-        <w:rPr>
-          <w:sz w:val="26"/>
-          <w:szCs w:val="26"/>
-        </w:rPr>
-        <w:t xml:space="preserve">+ ID lịch học: </w:t>
-      </w:r>
-      <w:r>
-        <w:rPr>
-          <w:sz w:val="26"/>
-          <w:szCs w:val="26"/>
-        </w:rPr>
-        <w:t xml:space="preserve">ScheduleID </w:t>
+      </w:pPr>
+      <w:r>
+        <w:t>Tạo bảng lịch học (ClassSchedules)</w:t>
+      </w:r>
+    </w:p>
+    <w:p>
+      <w:pPr>
+        <w:pStyle w:val="ListParagraph"/>
+        <w:spacing w:line="360" w:lineRule="auto"/>
+        <w:jc w:val="both"/>
+      </w:pPr>
+      <w:r>
+        <w:t xml:space="preserve">+ ID lịch học: ScheduleID </w:t>
       </w:r>
       <w:r>
         <w:rPr>
           <w:color w:val="2F5496" w:themeColor="accent5" w:themeShade="BF"/>
-          <w:sz w:val="26"/>
-          <w:szCs w:val="26"/>
         </w:rPr>
         <w:t>(Primary Key)</w:t>
       </w:r>
@@ -2085,165 +973,59 @@
         <w:pStyle w:val="ListParagraph"/>
         <w:spacing w:line="360" w:lineRule="auto"/>
         <w:jc w:val="both"/>
-        <w:rPr>
-          <w:sz w:val="26"/>
-          <w:szCs w:val="26"/>
-        </w:rPr>
-      </w:pPr>
-      <w:r>
-        <w:rPr>
-          <w:sz w:val="26"/>
-          <w:szCs w:val="26"/>
-        </w:rPr>
-        <w:t>+ Ngày học (</w:t>
-      </w:r>
-      <w:r>
-        <w:rPr>
-          <w:sz w:val="26"/>
-          <w:szCs w:val="26"/>
-        </w:rPr>
-        <w:t>ClassDate</w:t>
-      </w:r>
-      <w:r>
-        <w:rPr>
-          <w:sz w:val="26"/>
-          <w:szCs w:val="26"/>
-        </w:rPr>
-        <w:t>)</w:t>
-      </w:r>
-    </w:p>
-    <w:p>
-      <w:pPr>
-        <w:pStyle w:val="ListParagraph"/>
-        <w:spacing w:line="360" w:lineRule="auto"/>
-        <w:jc w:val="both"/>
-        <w:rPr>
-          <w:sz w:val="26"/>
-          <w:szCs w:val="26"/>
-        </w:rPr>
-      </w:pPr>
-      <w:r>
-        <w:rPr>
-          <w:sz w:val="26"/>
-          <w:szCs w:val="26"/>
-        </w:rPr>
-        <w:t>+ Thời gian bắt đầu (</w:t>
-      </w:r>
-      <w:r>
-        <w:rPr>
-          <w:sz w:val="26"/>
-          <w:szCs w:val="26"/>
-        </w:rPr>
-        <w:t>StartTime</w:t>
-      </w:r>
-      <w:r>
-        <w:rPr>
-          <w:sz w:val="26"/>
-          <w:szCs w:val="26"/>
-        </w:rPr>
-        <w:t>)</w:t>
-      </w:r>
-    </w:p>
-    <w:p>
-      <w:pPr>
-        <w:pStyle w:val="ListParagraph"/>
-        <w:spacing w:line="360" w:lineRule="auto"/>
-        <w:jc w:val="both"/>
-        <w:rPr>
-          <w:sz w:val="26"/>
-          <w:szCs w:val="26"/>
-        </w:rPr>
-      </w:pPr>
-      <w:r>
-        <w:rPr>
-          <w:sz w:val="26"/>
-          <w:szCs w:val="26"/>
-        </w:rPr>
-        <w:t>+ Thời gian kết thúc (</w:t>
-      </w:r>
-      <w:r>
-        <w:rPr>
-          <w:sz w:val="26"/>
-          <w:szCs w:val="26"/>
-        </w:rPr>
-        <w:t>EndTime</w:t>
-      </w:r>
-      <w:r>
-        <w:rPr>
-          <w:sz w:val="26"/>
-          <w:szCs w:val="26"/>
-        </w:rPr>
-        <w:t>)</w:t>
-      </w:r>
-    </w:p>
-    <w:p>
-      <w:pPr>
-        <w:pStyle w:val="ListParagraph"/>
-        <w:spacing w:line="360" w:lineRule="auto"/>
-        <w:jc w:val="both"/>
-        <w:rPr>
-          <w:sz w:val="26"/>
-          <w:szCs w:val="26"/>
-        </w:rPr>
-      </w:pPr>
-      <w:r>
-        <w:rPr>
-          <w:sz w:val="26"/>
-          <w:szCs w:val="26"/>
-        </w:rPr>
-        <w:t>+ Địa điểm (</w:t>
-      </w:r>
-      <w:r>
-        <w:rPr>
-          <w:sz w:val="26"/>
-          <w:szCs w:val="26"/>
-        </w:rPr>
-        <w:t>Location</w:t>
-      </w:r>
-      <w:r>
-        <w:rPr>
-          <w:sz w:val="26"/>
-          <w:szCs w:val="26"/>
-        </w:rPr>
-        <w:t>)</w:t>
-      </w:r>
-    </w:p>
-    <w:p>
-      <w:pPr>
-        <w:pStyle w:val="ListParagraph"/>
-        <w:spacing w:line="360" w:lineRule="auto"/>
-        <w:jc w:val="both"/>
-        <w:rPr>
-          <w:sz w:val="26"/>
-          <w:szCs w:val="26"/>
-        </w:rPr>
-      </w:pPr>
-      <w:r>
-        <w:rPr>
-          <w:sz w:val="26"/>
-          <w:szCs w:val="26"/>
-        </w:rPr>
+      </w:pPr>
+      <w:r>
+        <w:t>+ Ngày học (ClassDate)</w:t>
+      </w:r>
+    </w:p>
+    <w:p>
+      <w:pPr>
+        <w:pStyle w:val="ListParagraph"/>
+        <w:spacing w:line="360" w:lineRule="auto"/>
+        <w:jc w:val="both"/>
+      </w:pPr>
+      <w:r>
+        <w:t>+ Thời gian bắt đầu (StartTime)</w:t>
+      </w:r>
+    </w:p>
+    <w:p>
+      <w:pPr>
+        <w:pStyle w:val="ListParagraph"/>
+        <w:spacing w:line="360" w:lineRule="auto"/>
+        <w:jc w:val="both"/>
+      </w:pPr>
+      <w:r>
+        <w:t>+ Thời gian kết thúc (EndTime)</w:t>
+      </w:r>
+    </w:p>
+    <w:p>
+      <w:pPr>
+        <w:pStyle w:val="ListParagraph"/>
+        <w:spacing w:line="360" w:lineRule="auto"/>
+        <w:jc w:val="both"/>
+      </w:pPr>
+      <w:r>
+        <w:t>+ Địa điểm (Location)</w:t>
+      </w:r>
+    </w:p>
+    <w:p>
+      <w:pPr>
+        <w:pStyle w:val="ListParagraph"/>
+        <w:spacing w:line="360" w:lineRule="auto"/>
+        <w:jc w:val="both"/>
+      </w:pPr>
+      <w:r>
         <w:t xml:space="preserve">+ </w:t>
       </w:r>
       <w:r>
-        <w:rPr>
-          <w:sz w:val="26"/>
-          <w:szCs w:val="26"/>
-        </w:rPr>
         <w:t xml:space="preserve">ID lớp: </w:t>
       </w:r>
       <w:r>
-        <w:rPr>
-          <w:sz w:val="26"/>
-          <w:szCs w:val="26"/>
-        </w:rPr>
         <w:t xml:space="preserve">ClassID </w:t>
       </w:r>
       <w:r>
         <w:rPr>
           <w:color w:val="2F5496" w:themeColor="accent5" w:themeShade="BF"/>
-          <w:sz w:val="26"/>
-          <w:szCs w:val="26"/>
         </w:rPr>
         <w:t>(Foreign Key)</w:t>
       </w:r>
@@ -2257,62 +1039,23 @@
         </w:numPr>
         <w:spacing w:line="360" w:lineRule="auto"/>
         <w:jc w:val="both"/>
-        <w:rPr>
-          <w:sz w:val="26"/>
-          <w:szCs w:val="26"/>
-        </w:rPr>
-      </w:pPr>
-      <w:r>
-        <w:rPr>
-          <w:sz w:val="26"/>
-          <w:szCs w:val="26"/>
-        </w:rPr>
-        <w:t>Tạo bảng điểm danh (</w:t>
-      </w:r>
-      <w:r>
-        <w:rPr>
-          <w:sz w:val="26"/>
-          <w:szCs w:val="26"/>
-        </w:rPr>
-        <w:t>Attendance</w:t>
-      </w:r>
-      <w:r>
-        <w:rPr>
-          <w:sz w:val="26"/>
-          <w:szCs w:val="26"/>
-        </w:rPr>
-        <w:t>)</w:t>
-      </w:r>
-    </w:p>
-    <w:p>
-      <w:pPr>
-        <w:pStyle w:val="ListParagraph"/>
-        <w:spacing w:line="360" w:lineRule="auto"/>
-        <w:jc w:val="both"/>
-        <w:rPr>
-          <w:sz w:val="26"/>
-          <w:szCs w:val="26"/>
-        </w:rPr>
-      </w:pPr>
-      <w:r>
-        <w:rPr>
-          <w:sz w:val="26"/>
-          <w:szCs w:val="26"/>
-        </w:rPr>
-        <w:t xml:space="preserve">+ ID điểm danh: </w:t>
-      </w:r>
-      <w:r>
-        <w:rPr>
-          <w:sz w:val="26"/>
-          <w:szCs w:val="26"/>
-        </w:rPr>
-        <w:t xml:space="preserve">AttendanceID </w:t>
+      </w:pPr>
+      <w:r>
+        <w:t>Tạo bảng điểm danh (Attendance)</w:t>
+      </w:r>
+    </w:p>
+    <w:p>
+      <w:pPr>
+        <w:pStyle w:val="ListParagraph"/>
+        <w:spacing w:line="360" w:lineRule="auto"/>
+        <w:jc w:val="both"/>
+      </w:pPr>
+      <w:r>
+        <w:t xml:space="preserve">+ ID điểm danh: AttendanceID </w:t>
       </w:r>
       <w:r>
         <w:rPr>
           <w:color w:val="2F5496" w:themeColor="accent5" w:themeShade="BF"/>
-          <w:sz w:val="26"/>
-          <w:szCs w:val="26"/>
         </w:rPr>
         <w:t>(Primary Key)</w:t>
       </w:r>
@@ -2322,94 +1065,33 @@
         <w:pStyle w:val="ListParagraph"/>
         <w:spacing w:line="360" w:lineRule="auto"/>
         <w:jc w:val="both"/>
-        <w:rPr>
-          <w:sz w:val="26"/>
-          <w:szCs w:val="26"/>
-        </w:rPr>
-      </w:pPr>
-      <w:r>
-        <w:rPr>
-          <w:sz w:val="26"/>
-          <w:szCs w:val="26"/>
-        </w:rPr>
-        <w:t>+ Thời gian điểm danh (</w:t>
-      </w:r>
-      <w:r>
-        <w:rPr>
-          <w:sz w:val="26"/>
-          <w:szCs w:val="26"/>
-        </w:rPr>
-        <w:t>AttendanceTime</w:t>
-      </w:r>
-      <w:r>
-        <w:rPr>
-          <w:sz w:val="26"/>
-          <w:szCs w:val="26"/>
-        </w:rPr>
-        <w:t>)</w:t>
-      </w:r>
-    </w:p>
-    <w:p>
-      <w:pPr>
-        <w:pStyle w:val="ListParagraph"/>
-        <w:spacing w:line="360" w:lineRule="auto"/>
-        <w:jc w:val="both"/>
-        <w:rPr>
-          <w:sz w:val="26"/>
-          <w:szCs w:val="26"/>
-        </w:rPr>
-      </w:pPr>
-      <w:r>
-        <w:rPr>
-          <w:sz w:val="26"/>
-          <w:szCs w:val="26"/>
-        </w:rPr>
-        <w:t>+ Trạng thái điểm danh (</w:t>
-      </w:r>
-      <w:r>
-        <w:rPr>
-          <w:sz w:val="26"/>
-          <w:szCs w:val="26"/>
-        </w:rPr>
-        <w:t>AttendanceStatus</w:t>
-      </w:r>
-      <w:r>
-        <w:rPr>
-          <w:sz w:val="26"/>
-          <w:szCs w:val="26"/>
-        </w:rPr>
-        <w:t>)</w:t>
-      </w:r>
-    </w:p>
-    <w:p>
-      <w:pPr>
-        <w:pStyle w:val="ListParagraph"/>
-        <w:spacing w:line="360" w:lineRule="auto"/>
-        <w:jc w:val="both"/>
-        <w:rPr>
-          <w:sz w:val="26"/>
-          <w:szCs w:val="26"/>
-        </w:rPr>
-      </w:pPr>
-      <w:r>
-        <w:rPr>
-          <w:sz w:val="26"/>
-          <w:szCs w:val="26"/>
-        </w:rPr>
-        <w:t xml:space="preserve">+ ID sinh viên: </w:t>
-      </w:r>
-      <w:r>
-        <w:rPr>
-          <w:sz w:val="26"/>
-          <w:szCs w:val="26"/>
-        </w:rPr>
-        <w:t xml:space="preserve">StudentID </w:t>
+      </w:pPr>
+      <w:r>
+        <w:t>+ Thời gian điểm danh (AttendanceTime)</w:t>
+      </w:r>
+    </w:p>
+    <w:p>
+      <w:pPr>
+        <w:pStyle w:val="ListParagraph"/>
+        <w:spacing w:line="360" w:lineRule="auto"/>
+        <w:jc w:val="both"/>
+      </w:pPr>
+      <w:r>
+        <w:t>+ Trạng thái điểm danh (AttendanceStatus)</w:t>
+      </w:r>
+    </w:p>
+    <w:p>
+      <w:pPr>
+        <w:pStyle w:val="ListParagraph"/>
+        <w:spacing w:line="360" w:lineRule="auto"/>
+        <w:jc w:val="both"/>
+      </w:pPr>
+      <w:r>
+        <w:t xml:space="preserve">+ ID sinh viên: StudentID </w:t>
       </w:r>
       <w:r>
         <w:rPr>
           <w:color w:val="2F5496" w:themeColor="accent5" w:themeShade="BF"/>
-          <w:sz w:val="26"/>
-          <w:szCs w:val="26"/>
         </w:rPr>
         <w:t>(Foreign Key)</w:t>
       </w:r>
@@ -2419,30 +1101,13 @@
         <w:pStyle w:val="ListParagraph"/>
         <w:spacing w:line="360" w:lineRule="auto"/>
         <w:jc w:val="both"/>
-        <w:rPr>
-          <w:sz w:val="26"/>
-          <w:szCs w:val="26"/>
-        </w:rPr>
-      </w:pPr>
-      <w:r>
-        <w:rPr>
-          <w:sz w:val="26"/>
-          <w:szCs w:val="26"/>
-        </w:rPr>
-        <w:t xml:space="preserve">+ ID lớp: </w:t>
-      </w:r>
-      <w:r>
-        <w:rPr>
-          <w:sz w:val="26"/>
-          <w:szCs w:val="26"/>
-        </w:rPr>
-        <w:t xml:space="preserve">ClassID </w:t>
+      </w:pPr>
+      <w:r>
+        <w:t xml:space="preserve">+ ID lớp: ClassID </w:t>
       </w:r>
       <w:r>
         <w:rPr>
           <w:color w:val="2F5496" w:themeColor="accent5" w:themeShade="BF"/>
-          <w:sz w:val="26"/>
-          <w:szCs w:val="26"/>
         </w:rPr>
         <w:t>(Foreign Key)</w:t>
       </w:r>
@@ -2456,167 +1121,77 @@
         </w:numPr>
         <w:spacing w:after="160" w:line="360" w:lineRule="auto"/>
         <w:jc w:val="both"/>
+      </w:pPr>
+      <w:r>
+        <w:t xml:space="preserve">Người dùng (Users): </w:t>
+      </w:r>
+    </w:p>
+    <w:p>
+      <w:pPr>
+        <w:pStyle w:val="ListParagraph"/>
+        <w:spacing w:after="160" w:line="360" w:lineRule="auto"/>
+        <w:jc w:val="both"/>
+      </w:pPr>
+      <w:r>
+        <w:lastRenderedPageBreak/>
+        <w:t xml:space="preserve">+ </w:t>
+      </w:r>
+      <w:r>
+        <w:t>ID người dùn</w:t>
+      </w:r>
+      <w:r>
+        <w:t>g: UserID</w:t>
+      </w:r>
+      <w:r>
+        <w:rPr>
+          <w:color w:val="2F5496" w:themeColor="accent5" w:themeShade="BF"/>
+        </w:rPr>
+        <w:t xml:space="preserve"> (Primary Key)</w:t>
+      </w:r>
+    </w:p>
+    <w:p>
+      <w:pPr>
+        <w:pStyle w:val="ListParagraph"/>
+        <w:spacing w:after="160" w:line="360" w:lineRule="auto"/>
+        <w:jc w:val="both"/>
+      </w:pPr>
+      <w:r>
+        <w:t>+ Tên người dùng (Username)</w:t>
+      </w:r>
+    </w:p>
+    <w:p>
+      <w:pPr>
+        <w:pStyle w:val="ListParagraph"/>
+        <w:spacing w:after="160" w:line="360" w:lineRule="auto"/>
+        <w:jc w:val="both"/>
+      </w:pPr>
+      <w:r>
+        <w:t>+ Email</w:t>
+      </w:r>
+    </w:p>
+    <w:p>
+      <w:pPr>
+        <w:pStyle w:val="ListParagraph"/>
+        <w:spacing w:after="160" w:line="360" w:lineRule="auto"/>
+        <w:jc w:val="both"/>
+      </w:pPr>
+      <w:r>
+        <w:t>+ Password</w:t>
+      </w:r>
+    </w:p>
+    <w:p>
+      <w:pPr>
+        <w:pStyle w:val="ListParagraph"/>
+        <w:spacing w:after="160" w:line="360" w:lineRule="auto"/>
+        <w:jc w:val="both"/>
         <w:rPr>
           <w:sz w:val="26"/>
           <w:szCs w:val="26"/>
         </w:rPr>
       </w:pPr>
       <w:r>
-        <w:rPr>
-          <w:sz w:val="26"/>
-          <w:szCs w:val="26"/>
-        </w:rPr>
-        <w:t xml:space="preserve">Người dùng (Users): </w:t>
-      </w:r>
-    </w:p>
-    <w:p>
-      <w:pPr>
-        <w:pStyle w:val="ListParagraph"/>
-        <w:spacing w:after="160" w:line="360" w:lineRule="auto"/>
-        <w:jc w:val="both"/>
-        <w:rPr>
-          <w:sz w:val="26"/>
-          <w:szCs w:val="26"/>
-        </w:rPr>
-      </w:pPr>
-      <w:r>
-        <w:rPr>
-          <w:sz w:val="26"/>
-          <w:szCs w:val="26"/>
-        </w:rPr>
-        <w:t xml:space="preserve">+ </w:t>
-      </w:r>
-      <w:r>
-        <w:rPr>
-          <w:sz w:val="26"/>
-          <w:szCs w:val="26"/>
-        </w:rPr>
-        <w:t>ID người dùn</w:t>
-      </w:r>
-      <w:r>
-        <w:rPr>
-          <w:sz w:val="26"/>
-          <w:szCs w:val="26"/>
-        </w:rPr>
-        <w:t xml:space="preserve">g: </w:t>
-      </w:r>
-      <w:r>
-        <w:rPr>
-          <w:sz w:val="26"/>
-          <w:szCs w:val="26"/>
-        </w:rPr>
-        <w:t>UserID</w:t>
-      </w:r>
-      <w:r>
-        <w:rPr>
-          <w:color w:val="2F5496" w:themeColor="accent5" w:themeShade="BF"/>
-          <w:sz w:val="26"/>
-          <w:szCs w:val="26"/>
-        </w:rPr>
-        <w:t xml:space="preserve"> (Primary Key)</w:t>
-      </w:r>
-    </w:p>
-    <w:p>
-      <w:pPr>
-        <w:pStyle w:val="ListParagraph"/>
-        <w:spacing w:after="160" w:line="360" w:lineRule="auto"/>
-        <w:jc w:val="both"/>
-        <w:rPr>
-          <w:sz w:val="26"/>
-          <w:szCs w:val="26"/>
-        </w:rPr>
-      </w:pPr>
-      <w:r>
-        <w:rPr>
-          <w:sz w:val="26"/>
-          <w:szCs w:val="26"/>
-        </w:rPr>
-        <w:t>+ Tên người dùng (</w:t>
-      </w:r>
-      <w:r>
-        <w:rPr>
-          <w:sz w:val="26"/>
-          <w:szCs w:val="26"/>
-        </w:rPr>
-        <w:t>Username</w:t>
-      </w:r>
-      <w:r>
-        <w:rPr>
-          <w:sz w:val="26"/>
-          <w:szCs w:val="26"/>
-        </w:rPr>
-        <w:t>)</w:t>
-      </w:r>
-    </w:p>
-    <w:p>
-      <w:pPr>
-        <w:pStyle w:val="ListParagraph"/>
-        <w:spacing w:after="160" w:line="360" w:lineRule="auto"/>
-        <w:jc w:val="both"/>
-        <w:rPr>
-          <w:sz w:val="26"/>
-          <w:szCs w:val="26"/>
-        </w:rPr>
-      </w:pPr>
-      <w:r>
-        <w:rPr>
-          <w:sz w:val="26"/>
-          <w:szCs w:val="26"/>
-        </w:rPr>
-        <w:t>+ Email</w:t>
-      </w:r>
-    </w:p>
-    <w:p>
-      <w:pPr>
-        <w:pStyle w:val="ListParagraph"/>
-        <w:spacing w:after="160" w:line="360" w:lineRule="auto"/>
-        <w:jc w:val="both"/>
-        <w:rPr>
-          <w:sz w:val="26"/>
-          <w:szCs w:val="26"/>
-        </w:rPr>
-      </w:pPr>
-      <w:r>
-        <w:rPr>
-          <w:sz w:val="26"/>
-          <w:szCs w:val="26"/>
-        </w:rPr>
-        <w:t>+ Password</w:t>
-      </w:r>
-    </w:p>
-    <w:p>
-      <w:pPr>
-        <w:pStyle w:val="ListParagraph"/>
-        <w:spacing w:after="160" w:line="360" w:lineRule="auto"/>
-        <w:jc w:val="both"/>
-        <w:rPr>
-          <w:sz w:val="26"/>
-          <w:szCs w:val="26"/>
-        </w:rPr>
-      </w:pPr>
-      <w:r>
-        <w:rPr>
-          <w:sz w:val="26"/>
-          <w:szCs w:val="26"/>
-        </w:rPr>
-        <w:t>+ Quyền truy cập (</w:t>
-      </w:r>
-      <w:r>
-        <w:rPr>
-          <w:sz w:val="26"/>
-          <w:szCs w:val="26"/>
-        </w:rPr>
-        <w:t>AccessRole</w:t>
-      </w:r>
-      <w:r>
-        <w:rPr>
-          <w:sz w:val="26"/>
-          <w:szCs w:val="26"/>
-        </w:rPr>
-        <w:t>)</w:t>
-      </w:r>
-      <w:bookmarkStart w:id="0" w:name="_GoBack"/>
-      <w:bookmarkEnd w:id="0"/>
+        <w:t>+ Quyền truy cập (AccessRole)</w:t>
+      </w:r>
     </w:p>
     <w:p>
       <w:pPr>
@@ -2627,6 +1202,49 @@
           <w:szCs w:val="26"/>
         </w:rPr>
       </w:pPr>
+      <w:r>
+        <w:rPr>
+          <w:sz w:val="26"/>
+          <w:szCs w:val="26"/>
+        </w:rPr>
+        <w:drawing>
+          <wp:inline distT="0" distB="0" distL="0" distR="0" wp14:anchorId="16869732" wp14:editId="3905F3E9">
+            <wp:extent cx="5867400" cy="3325486"/>
+            <wp:effectExtent l="0" t="0" r="0" b="8890"/>
+            <wp:docPr id="1" name="Picture 1"/>
+            <wp:cNvGraphicFramePr>
+              <a:graphicFrameLocks xmlns:a="http://schemas.openxmlformats.org/drawingml/2006/main" noChangeAspect="1"/>
+            </wp:cNvGraphicFramePr>
+            <a:graphic xmlns:a="http://schemas.openxmlformats.org/drawingml/2006/main">
+              <a:graphicData uri="http://schemas.openxmlformats.org/drawingml/2006/picture">
+                <pic:pic xmlns:pic="http://schemas.openxmlformats.org/drawingml/2006/picture">
+                  <pic:nvPicPr>
+                    <pic:cNvPr id="1" name=""/>
+                    <pic:cNvPicPr/>
+                  </pic:nvPicPr>
+                  <pic:blipFill>
+                    <a:blip r:embed="rId5"/>
+                    <a:stretch>
+                      <a:fillRect/>
+                    </a:stretch>
+                  </pic:blipFill>
+                  <pic:spPr>
+                    <a:xfrm>
+                      <a:off x="0" y="0"/>
+                      <a:ext cx="5887583" cy="3336925"/>
+                    </a:xfrm>
+                    <a:prstGeom prst="rect">
+                      <a:avLst/>
+                    </a:prstGeom>
+                  </pic:spPr>
+                </pic:pic>
+              </a:graphicData>
+            </a:graphic>
+          </wp:inline>
+        </w:drawing>
+      </w:r>
+      <w:bookmarkStart w:id="0" w:name="_GoBack"/>
+      <w:bookmarkEnd w:id="0"/>
     </w:p>
     <w:p>
       <w:pPr>

</xml_diff>

<commit_message>
Chỉnh sửa mô tả chi tiết và file SQL
</commit_message>
<xml_diff>
--- a/BTTH02/BTTH02.docx
+++ b/BTTH02/BTTH02.docx
@@ -360,13 +360,7 @@
         <w:t xml:space="preserve"> khóa học có thể có nhiều giảng viên giảng dạy</w:t>
       </w:r>
       <w:r>
-        <w:t>, mỗi</w:t>
-      </w:r>
-      <w:r>
-        <w:t xml:space="preserve"> giảng</w:t>
-      </w:r>
-      <w:r>
-        <w:t xml:space="preserve"> viên có thể dạy nhiều khóa học.</w:t>
+        <w:t>, mỗi giảng viên có thể dạy nhiều khóa học.</w:t>
       </w:r>
     </w:p>
     <w:p>
@@ -454,13 +448,47 @@
         <w:jc w:val="both"/>
       </w:pPr>
       <w:r>
-        <w:t xml:space="preserve">Mối quan hệ "điểm danh" giữa Sinh viên và Lớp học phần: </w:t>
-      </w:r>
-      <w:r>
-        <w:t>M</w:t>
-      </w:r>
-      <w:r>
-        <w:t>ối quan hệ n-m, Mỗi Sinh viên có thể điểm danh trong nhiều Lớp học phần và mỗi Lớp học phần có thể được điểm danh bởi nhiều Sinh viên.</w:t>
+        <w:t>Mối quan hệ "điểm danh" giữa Sinh viên và Lớ</w:t>
+      </w:r>
+      <w:r>
+        <w:t xml:space="preserve">p học phần: </w:t>
+      </w:r>
+    </w:p>
+    <w:p>
+      <w:pPr>
+        <w:pStyle w:val="ListParagraph"/>
+        <w:numPr>
+          <w:ilvl w:val="0"/>
+          <w:numId w:val="16"/>
+        </w:numPr>
+        <w:spacing w:after="160" w:line="360" w:lineRule="auto"/>
+        <w:jc w:val="both"/>
+      </w:pPr>
+      <w:r>
+        <w:t>Mối quan hệ 1-1, một s</w:t>
+      </w:r>
+      <w:r>
+        <w:t xml:space="preserve">inh viên </w:t>
+      </w:r>
+      <w:r>
+        <w:t xml:space="preserve">chỉ có thể điểm danh trong một lớp học phần </w:t>
+      </w:r>
+    </w:p>
+    <w:p>
+      <w:pPr>
+        <w:pStyle w:val="ListParagraph"/>
+        <w:numPr>
+          <w:ilvl w:val="0"/>
+          <w:numId w:val="16"/>
+        </w:numPr>
+        <w:spacing w:after="160" w:line="360" w:lineRule="auto"/>
+        <w:jc w:val="both"/>
+      </w:pPr>
+      <w:r>
+        <w:t xml:space="preserve">Mối quan hệ 1-n, </w:t>
+      </w:r>
+      <w:r>
+        <w:t>mỗi Lớp học phần có thể được điểm danh bởi nhiều Sinh viên.</w:t>
       </w:r>
     </w:p>
     <w:p>
@@ -649,10 +677,7 @@
       </w:pPr>
       <w:r>
         <w:lastRenderedPageBreak/>
-        <w:t xml:space="preserve">+ </w:t>
-      </w:r>
-      <w:r>
-        <w:t>Tên bộ môn (DepartmentName)</w:t>
+        <w:t>+ Tên bộ môn (DepartmentName)</w:t>
       </w:r>
     </w:p>
     <w:p>
@@ -685,10 +710,7 @@
         <w:t xml:space="preserve">Mã khóa học </w:t>
       </w:r>
       <w:r>
-        <w:t>(CourseID)</w:t>
-      </w:r>
-      <w:r>
-        <w:t xml:space="preserve"> </w:t>
+        <w:t xml:space="preserve">(CourseID) </w:t>
       </w:r>
       <w:r>
         <w:rPr>
@@ -761,6 +783,56 @@
     <w:p>
       <w:pPr>
         <w:pStyle w:val="ListParagraph"/>
+        <w:spacing w:line="360" w:lineRule="auto"/>
+        <w:jc w:val="both"/>
+        <w:rPr>
+          <w:color w:val="2F5496" w:themeColor="accent5" w:themeShade="BF"/>
+        </w:rPr>
+      </w:pPr>
+      <w:r>
+        <w:rPr>
+          <w:color w:val="2F5496" w:themeColor="accent5" w:themeShade="BF"/>
+        </w:rPr>
+        <w:t xml:space="preserve">+ </w:t>
+      </w:r>
+      <w:r>
+        <w:t>StudentID</w:t>
+      </w:r>
+      <w:r>
+        <w:t xml:space="preserve"> </w:t>
+      </w:r>
+      <w:r>
+        <w:rPr>
+          <w:color w:val="2F5496" w:themeColor="accent5" w:themeShade="BF"/>
+        </w:rPr>
+        <w:t>(Foreign Key)</w:t>
+      </w:r>
+    </w:p>
+    <w:p>
+      <w:pPr>
+        <w:pStyle w:val="ListParagraph"/>
+        <w:spacing w:line="360" w:lineRule="auto"/>
+        <w:jc w:val="both"/>
+        <w:rPr>
+          <w:color w:val="2F5496" w:themeColor="accent5" w:themeShade="BF"/>
+        </w:rPr>
+      </w:pPr>
+      <w:r>
+        <w:t xml:space="preserve">+ ID lớp học: </w:t>
+      </w:r>
+      <w:r>
+        <w:t>ClassID</w:t>
+      </w:r>
+      <w:r>
+        <w:rPr>
+          <w:color w:val="2F5496" w:themeColor="accent5" w:themeShade="BF"/>
+        </w:rPr>
+        <w:t xml:space="preserve"> (Foreign Key)</w:t>
+      </w:r>
+    </w:p>
+    <w:p>
+      <w:pPr>
+        <w:pStyle w:val="ListParagraph"/>
         <w:numPr>
           <w:ilvl w:val="0"/>
           <w:numId w:val="14"/>
@@ -907,10 +979,7 @@
         </w:rPr>
       </w:pPr>
       <w:r>
-        <w:t xml:space="preserve">+ </w:t>
-      </w:r>
-      <w:r>
-        <w:t xml:space="preserve">ID khóa học: CourseID </w:t>
+        <w:t xml:space="preserve">+ ID khóa học: CourseID </w:t>
       </w:r>
       <w:r>
         <w:rPr>
@@ -924,12 +993,12 @@
         <w:pStyle w:val="ListParagraph"/>
         <w:spacing w:line="360" w:lineRule="auto"/>
         <w:jc w:val="both"/>
-      </w:pPr>
-      <w:r>
-        <w:t xml:space="preserve">+ </w:t>
-      </w:r>
-      <w:r>
-        <w:t xml:space="preserve">ID giảng viên: InstructorID </w:t>
+        <w:rPr>
+          <w:color w:val="2F5496" w:themeColor="accent5" w:themeShade="BF"/>
+        </w:rPr>
+      </w:pPr>
+      <w:r>
+        <w:t xml:space="preserve">+ ID giảng viên: InstructorID </w:t>
       </w:r>
       <w:r>
         <w:rPr>
@@ -941,6 +1010,28 @@
     <w:p>
       <w:pPr>
         <w:pStyle w:val="ListParagraph"/>
+        <w:spacing w:line="360" w:lineRule="auto"/>
+        <w:jc w:val="both"/>
+      </w:pPr>
+      <w:r>
+        <w:t xml:space="preserve">+ ID lịch học: </w:t>
+      </w:r>
+      <w:r>
+        <w:t>ScheduleID</w:t>
+      </w:r>
+      <w:r>
+        <w:t xml:space="preserve"> </w:t>
+      </w:r>
+      <w:r>
+        <w:rPr>
+          <w:color w:val="2F5496" w:themeColor="accent5" w:themeShade="BF"/>
+        </w:rPr>
+        <w:t>(Foreign Key)</w:t>
+      </w:r>
+    </w:p>
+    <w:p>
+      <w:pPr>
+        <w:pStyle w:val="ListParagraph"/>
         <w:numPr>
           <w:ilvl w:val="0"/>
           <w:numId w:val="14"/>
@@ -1087,6 +1178,7 @@
         <w:jc w:val="both"/>
       </w:pPr>
       <w:r>
+        <w:lastRenderedPageBreak/>
         <w:t xml:space="preserve">+ ID sinh viên: StudentID </w:t>
       </w:r>
       <w:r>
@@ -1133,7 +1225,6 @@
         <w:jc w:val="both"/>
       </w:pPr>
       <w:r>
-        <w:lastRenderedPageBreak/>
         <w:t xml:space="preserve">+ </w:t>
       </w:r>
       <w:r>
@@ -1204,13 +1295,12 @@
       </w:pPr>
       <w:r>
         <w:rPr>
-          <w:sz w:val="26"/>
-          <w:szCs w:val="26"/>
+          <w:noProof/>
         </w:rPr>
         <w:drawing>
-          <wp:inline distT="0" distB="0" distL="0" distR="0" wp14:anchorId="16869732" wp14:editId="3905F3E9">
-            <wp:extent cx="5867400" cy="3325486"/>
-            <wp:effectExtent l="0" t="0" r="0" b="8890"/>
+          <wp:inline distT="0" distB="0" distL="0" distR="0" wp14:anchorId="01545410" wp14:editId="71D02CAD">
+            <wp:extent cx="5943600" cy="3568700"/>
+            <wp:effectExtent l="0" t="0" r="0" b="0"/>
             <wp:docPr id="1" name="Picture 1"/>
             <wp:cNvGraphicFramePr>
               <a:graphicFrameLocks xmlns:a="http://schemas.openxmlformats.org/drawingml/2006/main" noChangeAspect="1"/>
@@ -1231,7 +1321,7 @@
                   <pic:spPr>
                     <a:xfrm>
                       <a:off x="0" y="0"/>
-                      <a:ext cx="5887583" cy="3336925"/>
+                      <a:ext cx="5943600" cy="3568700"/>
                     </a:xfrm>
                     <a:prstGeom prst="rect">
                       <a:avLst/>
@@ -2458,6 +2548,119 @@
     </w:lvl>
   </w:abstractNum>
   <w:abstractNum w:abstractNumId="10" w15:restartNumberingAfterBreak="0">
+    <w:nsid w:val="69390B2F"/>
+    <w:multiLevelType w:val="hybridMultilevel"/>
+    <w:tmpl w:val="61F0B62C"/>
+    <w:lvl w:ilvl="0" w:tplc="2B12B05C">
+      <w:start w:val="1"/>
+      <w:numFmt w:val="bullet"/>
+      <w:lvlText w:val="-"/>
+      <w:lvlJc w:val="center"/>
+      <w:pPr>
+        <w:ind w:left="1440" w:hanging="360"/>
+      </w:pPr>
+      <w:rPr>
+        <w:rFonts w:ascii="Sylfaen" w:hAnsi="Sylfaen" w:hint="default"/>
+      </w:rPr>
+    </w:lvl>
+    <w:lvl w:ilvl="1" w:tplc="04090003" w:tentative="1">
+      <w:start w:val="1"/>
+      <w:numFmt w:val="bullet"/>
+      <w:lvlText w:val="o"/>
+      <w:lvlJc w:val="left"/>
+      <w:pPr>
+        <w:ind w:left="2160" w:hanging="360"/>
+      </w:pPr>
+      <w:rPr>
+        <w:rFonts w:ascii="Courier New" w:hAnsi="Courier New" w:cs="Courier New" w:hint="default"/>
+      </w:rPr>
+    </w:lvl>
+    <w:lvl w:ilvl="2" w:tplc="04090005" w:tentative="1">
+      <w:start w:val="1"/>
+      <w:numFmt w:val="bullet"/>
+      <w:lvlText w:val=""/>
+      <w:lvlJc w:val="left"/>
+      <w:pPr>
+        <w:ind w:left="2880" w:hanging="360"/>
+      </w:pPr>
+      <w:rPr>
+        <w:rFonts w:ascii="Wingdings" w:hAnsi="Wingdings" w:hint="default"/>
+      </w:rPr>
+    </w:lvl>
+    <w:lvl w:ilvl="3" w:tplc="04090001" w:tentative="1">
+      <w:start w:val="1"/>
+      <w:numFmt w:val="bullet"/>
+      <w:lvlText w:val=""/>
+      <w:lvlJc w:val="left"/>
+      <w:pPr>
+        <w:ind w:left="3600" w:hanging="360"/>
+      </w:pPr>
+      <w:rPr>
+        <w:rFonts w:ascii="Symbol" w:hAnsi="Symbol" w:hint="default"/>
+      </w:rPr>
+    </w:lvl>
+    <w:lvl w:ilvl="4" w:tplc="04090003" w:tentative="1">
+      <w:start w:val="1"/>
+      <w:numFmt w:val="bullet"/>
+      <w:lvlText w:val="o"/>
+      <w:lvlJc w:val="left"/>
+      <w:pPr>
+        <w:ind w:left="4320" w:hanging="360"/>
+      </w:pPr>
+      <w:rPr>
+        <w:rFonts w:ascii="Courier New" w:hAnsi="Courier New" w:cs="Courier New" w:hint="default"/>
+      </w:rPr>
+    </w:lvl>
+    <w:lvl w:ilvl="5" w:tplc="04090005" w:tentative="1">
+      <w:start w:val="1"/>
+      <w:numFmt w:val="bullet"/>
+      <w:lvlText w:val=""/>
+      <w:lvlJc w:val="left"/>
+      <w:pPr>
+        <w:ind w:left="5040" w:hanging="360"/>
+      </w:pPr>
+      <w:rPr>
+        <w:rFonts w:ascii="Wingdings" w:hAnsi="Wingdings" w:hint="default"/>
+      </w:rPr>
+    </w:lvl>
+    <w:lvl w:ilvl="6" w:tplc="04090001" w:tentative="1">
+      <w:start w:val="1"/>
+      <w:numFmt w:val="bullet"/>
+      <w:lvlText w:val=""/>
+      <w:lvlJc w:val="left"/>
+      <w:pPr>
+        <w:ind w:left="5760" w:hanging="360"/>
+      </w:pPr>
+      <w:rPr>
+        <w:rFonts w:ascii="Symbol" w:hAnsi="Symbol" w:hint="default"/>
+      </w:rPr>
+    </w:lvl>
+    <w:lvl w:ilvl="7" w:tplc="04090003" w:tentative="1">
+      <w:start w:val="1"/>
+      <w:numFmt w:val="bullet"/>
+      <w:lvlText w:val="o"/>
+      <w:lvlJc w:val="left"/>
+      <w:pPr>
+        <w:ind w:left="6480" w:hanging="360"/>
+      </w:pPr>
+      <w:rPr>
+        <w:rFonts w:ascii="Courier New" w:hAnsi="Courier New" w:cs="Courier New" w:hint="default"/>
+      </w:rPr>
+    </w:lvl>
+    <w:lvl w:ilvl="8" w:tplc="04090005" w:tentative="1">
+      <w:start w:val="1"/>
+      <w:numFmt w:val="bullet"/>
+      <w:lvlText w:val=""/>
+      <w:lvlJc w:val="left"/>
+      <w:pPr>
+        <w:ind w:left="7200" w:hanging="360"/>
+      </w:pPr>
+      <w:rPr>
+        <w:rFonts w:ascii="Wingdings" w:hAnsi="Wingdings" w:hint="default"/>
+      </w:rPr>
+    </w:lvl>
+  </w:abstractNum>
+  <w:abstractNum w:abstractNumId="11" w15:restartNumberingAfterBreak="0">
     <w:nsid w:val="6B8B0CD9"/>
     <w:multiLevelType w:val="multilevel"/>
     <w:tmpl w:val="134471DA"/>
@@ -2570,7 +2773,7 @@
       </w:pPr>
     </w:lvl>
   </w:abstractNum>
-  <w:abstractNum w:abstractNumId="11" w15:restartNumberingAfterBreak="0">
+  <w:abstractNum w:abstractNumId="12" w15:restartNumberingAfterBreak="0">
     <w:nsid w:val="6F100075"/>
     <w:multiLevelType w:val="multilevel"/>
     <w:tmpl w:val="7F50AD54"/>
@@ -2719,7 +2922,7 @@
       </w:rPr>
     </w:lvl>
   </w:abstractNum>
-  <w:abstractNum w:abstractNumId="12" w15:restartNumberingAfterBreak="0">
+  <w:abstractNum w:abstractNumId="13" w15:restartNumberingAfterBreak="0">
     <w:nsid w:val="6FD3477B"/>
     <w:multiLevelType w:val="hybridMultilevel"/>
     <w:tmpl w:val="970AC1C6"/>
@@ -2832,7 +3035,7 @@
       </w:rPr>
     </w:lvl>
   </w:abstractNum>
-  <w:abstractNum w:abstractNumId="13" w15:restartNumberingAfterBreak="0">
+  <w:abstractNum w:abstractNumId="14" w15:restartNumberingAfterBreak="0">
     <w:nsid w:val="72D70596"/>
     <w:multiLevelType w:val="hybridMultilevel"/>
     <w:tmpl w:val="38BABC80"/>
@@ -2945,7 +3148,7 @@
       </w:rPr>
     </w:lvl>
   </w:abstractNum>
-  <w:abstractNum w:abstractNumId="14" w15:restartNumberingAfterBreak="0">
+  <w:abstractNum w:abstractNumId="15" w15:restartNumberingAfterBreak="0">
     <w:nsid w:val="7310075F"/>
     <w:multiLevelType w:val="hybridMultilevel"/>
     <w:tmpl w:val="E2F6BA44"/>
@@ -3065,19 +3268,19 @@
     <w:abstractNumId w:val="3"/>
   </w:num>
   <w:num w:numId="3">
-    <w:abstractNumId w:val="10"/>
+    <w:abstractNumId w:val="11"/>
   </w:num>
   <w:num w:numId="4">
     <w:abstractNumId w:val="0"/>
   </w:num>
   <w:num w:numId="5">
-    <w:abstractNumId w:val="11"/>
+    <w:abstractNumId w:val="12"/>
   </w:num>
   <w:num w:numId="6">
     <w:abstractNumId w:val="9"/>
   </w:num>
   <w:num w:numId="7">
-    <w:abstractNumId w:val="14"/>
+    <w:abstractNumId w:val="15"/>
   </w:num>
   <w:num w:numId="8">
     <w:abstractNumId w:val="8"/>
@@ -3086,13 +3289,13 @@
     <w:abstractNumId w:val="1"/>
   </w:num>
   <w:num w:numId="10">
-    <w:abstractNumId w:val="13"/>
+    <w:abstractNumId w:val="14"/>
   </w:num>
   <w:num w:numId="11">
     <w:abstractNumId w:val="2"/>
   </w:num>
   <w:num w:numId="12">
-    <w:abstractNumId w:val="12"/>
+    <w:abstractNumId w:val="13"/>
   </w:num>
   <w:num w:numId="13">
     <w:abstractNumId w:val="4"/>
@@ -3102,6 +3305,9 @@
   </w:num>
   <w:num w:numId="15">
     <w:abstractNumId w:val="6"/>
+  </w:num>
+  <w:num w:numId="16">
+    <w:abstractNumId w:val="10"/>
   </w:num>
 </w:numbering>
 </file>
@@ -3512,6 +3718,7 @@
   <w:style w:type="character" w:default="1" w:styleId="DefaultParagraphFont">
     <w:name w:val="Default Paragraph Font"/>
     <w:uiPriority w:val="1"/>
+    <w:semiHidden/>
     <w:unhideWhenUsed/>
   </w:style>
   <w:style w:type="table" w:default="1" w:styleId="TableNormal">

</xml_diff>